<commit_message>
Added a Top to Blink
</commit_message>
<xml_diff>
--- a/DojoCon2106/Arduino/Arduino-Blink.docx
+++ b/DojoCon2106/Arduino/Arduino-Blink.docx
@@ -1,6 +1,6 @@
 
 <file path=word/document.xml><?xml version="1.0" encoding="utf-8"?>
-<w:document xmlns:wpc="http://schemas.microsoft.com/office/word/2010/wordprocessingCanvas" xmlns:mc="http://schemas.openxmlformats.org/markup-compatibility/2006" xmlns:o="urn:schemas-microsoft-com:office:office" xmlns:r="http://schemas.openxmlformats.org/officeDocument/2006/relationships" xmlns:m="http://schemas.openxmlformats.org/officeDocument/2006/math" xmlns:v="urn:schemas-microsoft-com:vml" xmlns:wp14="http://schemas.microsoft.com/office/word/2010/wordprocessingDrawing" xmlns:wp="http://schemas.openxmlformats.org/drawingml/2006/wordprocessingDrawing" xmlns:w10="urn:schemas-microsoft-com:office:word" xmlns:w="http://schemas.openxmlformats.org/wordprocessingml/2006/main" xmlns:w14="http://schemas.microsoft.com/office/word/2010/wordml" xmlns:w15="http://schemas.microsoft.com/office/word/2012/wordml" xmlns:wpg="http://schemas.microsoft.com/office/word/2010/wordprocessingGroup" xmlns:wpi="http://schemas.microsoft.com/office/word/2010/wordprocessingInk" xmlns:wne="http://schemas.microsoft.com/office/word/2006/wordml" xmlns:wps="http://schemas.microsoft.com/office/word/2010/wordprocessingShape" mc:Ignorable="w14 w15 wp14">
+<w:document xmlns:wpc="http://schemas.microsoft.com/office/word/2010/wordprocessingCanvas" xmlns:cx="http://schemas.microsoft.com/office/drawing/2014/chartex" xmlns:cx1="http://schemas.microsoft.com/office/drawing/2015/9/8/chartex" xmlns:cx2="http://schemas.microsoft.com/office/drawing/2015/10/21/chartex" xmlns:cx3="http://schemas.microsoft.com/office/drawing/2016/5/9/chartex" xmlns:cx4="http://schemas.microsoft.com/office/drawing/2016/5/10/chartex" xmlns:cx5="http://schemas.microsoft.com/office/drawing/2016/5/11/chartex" xmlns:cx6="http://schemas.microsoft.com/office/drawing/2016/5/12/chartex" xmlns:cx7="http://schemas.microsoft.com/office/drawing/2016/5/13/chartex" xmlns:cx8="http://schemas.microsoft.com/office/drawing/2016/5/14/chartex" xmlns:mc="http://schemas.openxmlformats.org/markup-compatibility/2006" xmlns:aink="http://schemas.microsoft.com/office/drawing/2016/ink" xmlns:am3d="http://schemas.microsoft.com/office/drawing/2017/model3d" xmlns:o="urn:schemas-microsoft-com:office:office" xmlns:r="http://schemas.openxmlformats.org/officeDocument/2006/relationships" xmlns:m="http://schemas.openxmlformats.org/officeDocument/2006/math" xmlns:v="urn:schemas-microsoft-com:vml" xmlns:wp14="http://schemas.microsoft.com/office/word/2010/wordprocessingDrawing" xmlns:wp="http://schemas.openxmlformats.org/drawingml/2006/wordprocessingDrawing" xmlns:w10="urn:schemas-microsoft-com:office:word" xmlns:w="http://schemas.openxmlformats.org/wordprocessingml/2006/main" xmlns:w14="http://schemas.microsoft.com/office/word/2010/wordml" xmlns:w15="http://schemas.microsoft.com/office/word/2012/wordml" xmlns:w16cid="http://schemas.microsoft.com/office/word/2016/wordml/cid" xmlns:w16se="http://schemas.microsoft.com/office/word/2015/wordml/symex" xmlns:wpg="http://schemas.microsoft.com/office/word/2010/wordprocessingGroup" xmlns:wpi="http://schemas.microsoft.com/office/word/2010/wordprocessingInk" xmlns:wne="http://schemas.microsoft.com/office/word/2006/wordml" xmlns:wps="http://schemas.microsoft.com/office/word/2010/wordprocessingShape" mc:Ignorable="w14 w15 w16se w16cid wp14">
   <w:body>
     <w:p>
       <w:pPr>
@@ -10,6 +10,8 @@
           <w:rStyle w:val="SushiSectionNumber"/>
         </w:rPr>
       </w:pPr>
+      <w:bookmarkStart w:id="0" w:name="_GoBack"/>
+      <w:bookmarkEnd w:id="0"/>
       <w:r>
         <w:rPr>
           <w:rStyle w:val="SushiSectionNumber"/>
@@ -21,6 +23,39 @@
       </w:r>
       <w:r>
         <w:t>Read the Getting Started and C Programming introductions before starting this exercise.</w:t>
+      </w:r>
+    </w:p>
+    <w:p>
+      <w:pPr>
+        <w:pStyle w:val="SushiNormal"/>
+        <w:ind w:left="-284"/>
+      </w:pPr>
+      <w:r>
+        <w:rPr>
+          <w:rStyle w:val="SushiSectionNumber"/>
+        </w:rPr>
+        <w:t>2</w:t>
+      </w:r>
+      <w:r>
+        <w:t xml:space="preserve"> </w:t>
+      </w:r>
+      <w:r>
+        <w:t xml:space="preserve">First </w:t>
+      </w:r>
+      <w:r>
+        <w:t xml:space="preserve">we </w:t>
+      </w:r>
+      <w:r>
+        <w:t xml:space="preserve">need to </w:t>
+      </w:r>
+      <w:r>
+        <w:t>make a simple circuit using the Arduino</w:t>
+      </w:r>
+      <w:r>
+        <w:t xml:space="preserve"> and a breadboard. The sample Arduino program expects an LED on to be wired on Pin 13.</w:t>
+      </w:r>
+      <w:r>
+        <w:t xml:space="preserve"> </w:t>
       </w:r>
     </w:p>
     <w:p>
@@ -38,39 +73,13 @@
       <w:r>
         <w:rPr>
           <w:rStyle w:val="SushiSectionNumber"/>
-        </w:rPr>
-        <w:t>2</w:t>
-      </w:r>
-      <w:r>
-        <w:t xml:space="preserve"> </w:t>
-      </w:r>
-      <w:r>
-        <w:t xml:space="preserve">First </w:t>
-      </w:r>
-      <w:r>
-        <w:t xml:space="preserve">we </w:t>
-      </w:r>
-      <w:r>
-        <w:t xml:space="preserve">need to </w:t>
-      </w:r>
-      <w:r>
-        <w:t>make a simple circuit using the Arduino</w:t>
-      </w:r>
-      <w:r>
-        <w:t xml:space="preserve"> and a breadboard. The sample Arduino program expects an LED on to be wired on Pin 13.</w:t>
-      </w:r>
-    </w:p>
-    <w:p>
-      <w:pPr>
-        <w:pStyle w:val="SushiNormal"/>
-        <w:rPr>
-          <w:rStyle w:val="SushiSectionNumber"/>
           <w:rFonts w:ascii="Arial" w:eastAsia="Arial" w:hAnsi="Arial" w:cs="Arial"/>
           <w:color w:val="000000" w:themeColor="text1"/>
           <w:sz w:val="24"/>
           <w:shd w:val="clear" w:color="auto" w:fill="auto"/>
         </w:rPr>
-      </w:pPr>
+        <w:t>Top Tip: Make sure the long leg (Anode) of the LED is on positive side of the circuit, in this case in line with the resistor.</w:t>
+      </w:r>
     </w:p>
     <w:p>
       <w:pPr>
@@ -191,7 +200,6 @@
         <w:pStyle w:val="SushiNormal"/>
         <w:ind w:left="-284"/>
       </w:pPr>
-      <w:bookmarkStart w:id="0" w:name="_GoBack"/>
       <w:r>
         <w:rPr>
           <w:noProof/>
@@ -250,7 +258,6 @@
           </wp:inline>
         </w:drawing>
       </w:r>
-      <w:bookmarkEnd w:id="0"/>
     </w:p>
     <w:p>
       <w:pPr>
@@ -267,7 +274,6 @@
         <w:rPr>
           <w:rStyle w:val="SushiSectionNumber"/>
         </w:rPr>
-        <w:lastRenderedPageBreak/>
         <w:t>4</w:t>
       </w:r>
       <w:r>
@@ -418,7 +424,7 @@
 </file>
 
 <file path=word/endnotes.xml><?xml version="1.0" encoding="utf-8"?>
-<w:endnotes xmlns:wpc="http://schemas.microsoft.com/office/word/2010/wordprocessingCanvas" xmlns:mc="http://schemas.openxmlformats.org/markup-compatibility/2006" xmlns:o="urn:schemas-microsoft-com:office:office" xmlns:r="http://schemas.openxmlformats.org/officeDocument/2006/relationships" xmlns:m="http://schemas.openxmlformats.org/officeDocument/2006/math" xmlns:v="urn:schemas-microsoft-com:vml" xmlns:wp14="http://schemas.microsoft.com/office/word/2010/wordprocessingDrawing" xmlns:wp="http://schemas.openxmlformats.org/drawingml/2006/wordprocessingDrawing" xmlns:w10="urn:schemas-microsoft-com:office:word" xmlns:w="http://schemas.openxmlformats.org/wordprocessingml/2006/main" xmlns:w14="http://schemas.microsoft.com/office/word/2010/wordml" xmlns:w15="http://schemas.microsoft.com/office/word/2012/wordml" xmlns:wpg="http://schemas.microsoft.com/office/word/2010/wordprocessingGroup" xmlns:wpi="http://schemas.microsoft.com/office/word/2010/wordprocessingInk" xmlns:wne="http://schemas.microsoft.com/office/word/2006/wordml" xmlns:wps="http://schemas.microsoft.com/office/word/2010/wordprocessingShape" mc:Ignorable="w14 w15 wp14">
+<w:endnotes xmlns:wpc="http://schemas.microsoft.com/office/word/2010/wordprocessingCanvas" xmlns:cx="http://schemas.microsoft.com/office/drawing/2014/chartex" xmlns:cx1="http://schemas.microsoft.com/office/drawing/2015/9/8/chartex" xmlns:cx2="http://schemas.microsoft.com/office/drawing/2015/10/21/chartex" xmlns:cx3="http://schemas.microsoft.com/office/drawing/2016/5/9/chartex" xmlns:cx4="http://schemas.microsoft.com/office/drawing/2016/5/10/chartex" xmlns:cx5="http://schemas.microsoft.com/office/drawing/2016/5/11/chartex" xmlns:cx6="http://schemas.microsoft.com/office/drawing/2016/5/12/chartex" xmlns:cx7="http://schemas.microsoft.com/office/drawing/2016/5/13/chartex" xmlns:cx8="http://schemas.microsoft.com/office/drawing/2016/5/14/chartex" xmlns:mc="http://schemas.openxmlformats.org/markup-compatibility/2006" xmlns:aink="http://schemas.microsoft.com/office/drawing/2016/ink" xmlns:am3d="http://schemas.microsoft.com/office/drawing/2017/model3d" xmlns:o="urn:schemas-microsoft-com:office:office" xmlns:r="http://schemas.openxmlformats.org/officeDocument/2006/relationships" xmlns:m="http://schemas.openxmlformats.org/officeDocument/2006/math" xmlns:v="urn:schemas-microsoft-com:vml" xmlns:wp14="http://schemas.microsoft.com/office/word/2010/wordprocessingDrawing" xmlns:wp="http://schemas.openxmlformats.org/drawingml/2006/wordprocessingDrawing" xmlns:w10="urn:schemas-microsoft-com:office:word" xmlns:w="http://schemas.openxmlformats.org/wordprocessingml/2006/main" xmlns:w14="http://schemas.microsoft.com/office/word/2010/wordml" xmlns:w15="http://schemas.microsoft.com/office/word/2012/wordml" xmlns:w16cid="http://schemas.microsoft.com/office/word/2016/wordml/cid" xmlns:w16se="http://schemas.microsoft.com/office/word/2015/wordml/symex" xmlns:wpg="http://schemas.microsoft.com/office/word/2010/wordprocessingGroup" xmlns:wpi="http://schemas.microsoft.com/office/word/2010/wordprocessingInk" xmlns:wne="http://schemas.microsoft.com/office/word/2006/wordml" xmlns:wps="http://schemas.microsoft.com/office/word/2010/wordprocessingShape" mc:Ignorable="w14 w15 w16se w16cid wp14">
   <w:endnote w:type="separator" w:id="-1">
     <w:p>
       <w:pPr>
@@ -443,7 +449,7 @@
 </file>
 
 <file path=word/footer1.xml><?xml version="1.0" encoding="utf-8"?>
-<w:ftr xmlns:wpc="http://schemas.microsoft.com/office/word/2010/wordprocessingCanvas" xmlns:mc="http://schemas.openxmlformats.org/markup-compatibility/2006" xmlns:o="urn:schemas-microsoft-com:office:office" xmlns:r="http://schemas.openxmlformats.org/officeDocument/2006/relationships" xmlns:m="http://schemas.openxmlformats.org/officeDocument/2006/math" xmlns:v="urn:schemas-microsoft-com:vml" xmlns:wp14="http://schemas.microsoft.com/office/word/2010/wordprocessingDrawing" xmlns:wp="http://schemas.openxmlformats.org/drawingml/2006/wordprocessingDrawing" xmlns:w10="urn:schemas-microsoft-com:office:word" xmlns:w="http://schemas.openxmlformats.org/wordprocessingml/2006/main" xmlns:w14="http://schemas.microsoft.com/office/word/2010/wordml" xmlns:w15="http://schemas.microsoft.com/office/word/2012/wordml" xmlns:wpg="http://schemas.microsoft.com/office/word/2010/wordprocessingGroup" xmlns:wpi="http://schemas.microsoft.com/office/word/2010/wordprocessingInk" xmlns:wne="http://schemas.microsoft.com/office/word/2006/wordml" xmlns:wps="http://schemas.microsoft.com/office/word/2010/wordprocessingShape" mc:Ignorable="w14 w15 wp14">
+<w:ftr xmlns:wpc="http://schemas.microsoft.com/office/word/2010/wordprocessingCanvas" xmlns:cx="http://schemas.microsoft.com/office/drawing/2014/chartex" xmlns:cx1="http://schemas.microsoft.com/office/drawing/2015/9/8/chartex" xmlns:cx2="http://schemas.microsoft.com/office/drawing/2015/10/21/chartex" xmlns:cx3="http://schemas.microsoft.com/office/drawing/2016/5/9/chartex" xmlns:cx4="http://schemas.microsoft.com/office/drawing/2016/5/10/chartex" xmlns:cx5="http://schemas.microsoft.com/office/drawing/2016/5/11/chartex" xmlns:cx6="http://schemas.microsoft.com/office/drawing/2016/5/12/chartex" xmlns:cx7="http://schemas.microsoft.com/office/drawing/2016/5/13/chartex" xmlns:cx8="http://schemas.microsoft.com/office/drawing/2016/5/14/chartex" xmlns:mc="http://schemas.openxmlformats.org/markup-compatibility/2006" xmlns:aink="http://schemas.microsoft.com/office/drawing/2016/ink" xmlns:am3d="http://schemas.microsoft.com/office/drawing/2017/model3d" xmlns:o="urn:schemas-microsoft-com:office:office" xmlns:r="http://schemas.openxmlformats.org/officeDocument/2006/relationships" xmlns:m="http://schemas.openxmlformats.org/officeDocument/2006/math" xmlns:v="urn:schemas-microsoft-com:vml" xmlns:wp14="http://schemas.microsoft.com/office/word/2010/wordprocessingDrawing" xmlns:wp="http://schemas.openxmlformats.org/drawingml/2006/wordprocessingDrawing" xmlns:w10="urn:schemas-microsoft-com:office:word" xmlns:w="http://schemas.openxmlformats.org/wordprocessingml/2006/main" xmlns:w14="http://schemas.microsoft.com/office/word/2010/wordml" xmlns:w15="http://schemas.microsoft.com/office/word/2012/wordml" xmlns:w16cid="http://schemas.microsoft.com/office/word/2016/wordml/cid" xmlns:w16se="http://schemas.microsoft.com/office/word/2015/wordml/symex" xmlns:wpg="http://schemas.microsoft.com/office/word/2010/wordprocessingGroup" xmlns:wpi="http://schemas.microsoft.com/office/word/2010/wordprocessingInk" xmlns:wne="http://schemas.microsoft.com/office/word/2006/wordml" xmlns:wps="http://schemas.microsoft.com/office/word/2010/wordprocessingShape" mc:Ignorable="w14 w15 w16se w16cid wp14">
   <w:p>
     <w:pPr>
       <w:pStyle w:val="Footer"/>
@@ -948,7 +954,7 @@
 </file>
 
 <file path=word/footnotes.xml><?xml version="1.0" encoding="utf-8"?>
-<w:footnotes xmlns:wpc="http://schemas.microsoft.com/office/word/2010/wordprocessingCanvas" xmlns:mc="http://schemas.openxmlformats.org/markup-compatibility/2006" xmlns:o="urn:schemas-microsoft-com:office:office" xmlns:r="http://schemas.openxmlformats.org/officeDocument/2006/relationships" xmlns:m="http://schemas.openxmlformats.org/officeDocument/2006/math" xmlns:v="urn:schemas-microsoft-com:vml" xmlns:wp14="http://schemas.microsoft.com/office/word/2010/wordprocessingDrawing" xmlns:wp="http://schemas.openxmlformats.org/drawingml/2006/wordprocessingDrawing" xmlns:w10="urn:schemas-microsoft-com:office:word" xmlns:w="http://schemas.openxmlformats.org/wordprocessingml/2006/main" xmlns:w14="http://schemas.microsoft.com/office/word/2010/wordml" xmlns:w15="http://schemas.microsoft.com/office/word/2012/wordml" xmlns:wpg="http://schemas.microsoft.com/office/word/2010/wordprocessingGroup" xmlns:wpi="http://schemas.microsoft.com/office/word/2010/wordprocessingInk" xmlns:wne="http://schemas.microsoft.com/office/word/2006/wordml" xmlns:wps="http://schemas.microsoft.com/office/word/2010/wordprocessingShape" mc:Ignorable="w14 w15 wp14">
+<w:footnotes xmlns:wpc="http://schemas.microsoft.com/office/word/2010/wordprocessingCanvas" xmlns:cx="http://schemas.microsoft.com/office/drawing/2014/chartex" xmlns:cx1="http://schemas.microsoft.com/office/drawing/2015/9/8/chartex" xmlns:cx2="http://schemas.microsoft.com/office/drawing/2015/10/21/chartex" xmlns:cx3="http://schemas.microsoft.com/office/drawing/2016/5/9/chartex" xmlns:cx4="http://schemas.microsoft.com/office/drawing/2016/5/10/chartex" xmlns:cx5="http://schemas.microsoft.com/office/drawing/2016/5/11/chartex" xmlns:cx6="http://schemas.microsoft.com/office/drawing/2016/5/12/chartex" xmlns:cx7="http://schemas.microsoft.com/office/drawing/2016/5/13/chartex" xmlns:cx8="http://schemas.microsoft.com/office/drawing/2016/5/14/chartex" xmlns:mc="http://schemas.openxmlformats.org/markup-compatibility/2006" xmlns:aink="http://schemas.microsoft.com/office/drawing/2016/ink" xmlns:am3d="http://schemas.microsoft.com/office/drawing/2017/model3d" xmlns:o="urn:schemas-microsoft-com:office:office" xmlns:r="http://schemas.openxmlformats.org/officeDocument/2006/relationships" xmlns:m="http://schemas.openxmlformats.org/officeDocument/2006/math" xmlns:v="urn:schemas-microsoft-com:vml" xmlns:wp14="http://schemas.microsoft.com/office/word/2010/wordprocessingDrawing" xmlns:wp="http://schemas.openxmlformats.org/drawingml/2006/wordprocessingDrawing" xmlns:w10="urn:schemas-microsoft-com:office:word" xmlns:w="http://schemas.openxmlformats.org/wordprocessingml/2006/main" xmlns:w14="http://schemas.microsoft.com/office/word/2010/wordml" xmlns:w15="http://schemas.microsoft.com/office/word/2012/wordml" xmlns:w16cid="http://schemas.microsoft.com/office/word/2016/wordml/cid" xmlns:w16se="http://schemas.microsoft.com/office/word/2015/wordml/symex" xmlns:wpg="http://schemas.microsoft.com/office/word/2010/wordprocessingGroup" xmlns:wpi="http://schemas.microsoft.com/office/word/2010/wordprocessingInk" xmlns:wne="http://schemas.microsoft.com/office/word/2006/wordml" xmlns:wps="http://schemas.microsoft.com/office/word/2010/wordprocessingShape" mc:Ignorable="w14 w15 w16se w16cid wp14">
   <w:footnote w:type="separator" w:id="-1">
     <w:p>
       <w:pPr>
@@ -973,7 +979,7 @@
 </file>
 
 <file path=word/header1.xml><?xml version="1.0" encoding="utf-8"?>
-<w:hdr xmlns:wpc="http://schemas.microsoft.com/office/word/2010/wordprocessingCanvas" xmlns:mc="http://schemas.openxmlformats.org/markup-compatibility/2006" xmlns:o="urn:schemas-microsoft-com:office:office" xmlns:r="http://schemas.openxmlformats.org/officeDocument/2006/relationships" xmlns:m="http://schemas.openxmlformats.org/officeDocument/2006/math" xmlns:v="urn:schemas-microsoft-com:vml" xmlns:wp14="http://schemas.microsoft.com/office/word/2010/wordprocessingDrawing" xmlns:wp="http://schemas.openxmlformats.org/drawingml/2006/wordprocessingDrawing" xmlns:w10="urn:schemas-microsoft-com:office:word" xmlns:w="http://schemas.openxmlformats.org/wordprocessingml/2006/main" xmlns:w14="http://schemas.microsoft.com/office/word/2010/wordml" xmlns:w15="http://schemas.microsoft.com/office/word/2012/wordml" xmlns:wpg="http://schemas.microsoft.com/office/word/2010/wordprocessingGroup" xmlns:wpi="http://schemas.microsoft.com/office/word/2010/wordprocessingInk" xmlns:wne="http://schemas.microsoft.com/office/word/2006/wordml" xmlns:wps="http://schemas.microsoft.com/office/word/2010/wordprocessingShape" mc:Ignorable="w14 w15 wp14">
+<w:hdr xmlns:wpc="http://schemas.microsoft.com/office/word/2010/wordprocessingCanvas" xmlns:cx="http://schemas.microsoft.com/office/drawing/2014/chartex" xmlns:cx1="http://schemas.microsoft.com/office/drawing/2015/9/8/chartex" xmlns:cx2="http://schemas.microsoft.com/office/drawing/2015/10/21/chartex" xmlns:cx3="http://schemas.microsoft.com/office/drawing/2016/5/9/chartex" xmlns:cx4="http://schemas.microsoft.com/office/drawing/2016/5/10/chartex" xmlns:cx5="http://schemas.microsoft.com/office/drawing/2016/5/11/chartex" xmlns:cx6="http://schemas.microsoft.com/office/drawing/2016/5/12/chartex" xmlns:cx7="http://schemas.microsoft.com/office/drawing/2016/5/13/chartex" xmlns:cx8="http://schemas.microsoft.com/office/drawing/2016/5/14/chartex" xmlns:mc="http://schemas.openxmlformats.org/markup-compatibility/2006" xmlns:aink="http://schemas.microsoft.com/office/drawing/2016/ink" xmlns:am3d="http://schemas.microsoft.com/office/drawing/2017/model3d" xmlns:o="urn:schemas-microsoft-com:office:office" xmlns:r="http://schemas.openxmlformats.org/officeDocument/2006/relationships" xmlns:m="http://schemas.openxmlformats.org/officeDocument/2006/math" xmlns:v="urn:schemas-microsoft-com:vml" xmlns:wp14="http://schemas.microsoft.com/office/word/2010/wordprocessingDrawing" xmlns:wp="http://schemas.openxmlformats.org/drawingml/2006/wordprocessingDrawing" xmlns:w10="urn:schemas-microsoft-com:office:word" xmlns:w="http://schemas.openxmlformats.org/wordprocessingml/2006/main" xmlns:w14="http://schemas.microsoft.com/office/word/2010/wordml" xmlns:w15="http://schemas.microsoft.com/office/word/2012/wordml" xmlns:w16cid="http://schemas.microsoft.com/office/word/2016/wordml/cid" xmlns:w16se="http://schemas.microsoft.com/office/word/2015/wordml/symex" xmlns:wpg="http://schemas.microsoft.com/office/word/2010/wordprocessingGroup" xmlns:wpi="http://schemas.microsoft.com/office/word/2010/wordprocessingInk" xmlns:wne="http://schemas.microsoft.com/office/word/2006/wordml" xmlns:wps="http://schemas.microsoft.com/office/word/2010/wordprocessingShape" mc:Ignorable="w14 w15 w16se w16cid wp14">
   <w:p>
     <w:pPr>
       <w:pStyle w:val="Header"/>
@@ -1594,10 +1600,10 @@
                 <v:path o:extrusionok="f" gradientshapeok="t" o:connecttype="rect"/>
                 <o:lock v:ext="edit" aspectratio="t"/>
               </v:shapetype>
-              <v:shape id="Picture 8" o:spid="_x0000_s1027" type="#_x0000_t75" style="position:absolute;left:1143;top:9081;width:28123;height:7947;visibility:visible;mso-wrap-style:square" o:gfxdata="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">
+              <v:shape id="Picture 8" o:spid="_x0000_s1027" type="#_x0000_t75" style="position:absolute;left:1143;top:9081;width:28123;height:7947;visibility:visible;mso-wrap-style:square" o:gfxdata="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">
                 <v:imagedata r:id="rId2" o:title=""/>
               </v:shape>
-              <v:rect id="Rectangle 13" o:spid="_x0000_s1028" style="position:absolute;left:62522;top:15344;width:11582;height:3079;visibility:visible;mso-wrap-style:square;v-text-anchor:top" o:gfxdata="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" filled="f" stroked="f">
+              <v:rect id="Rectangle 13" o:spid="_x0000_s1028" style="position:absolute;left:62522;top:15344;width:11582;height:3079;visibility:visible;mso-wrap-style:square;v-text-anchor:top" o:gfxdata="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" filled="f" stroked="f">
                 <v:textbox inset="0,0,0,0">
                   <w:txbxContent>
                     <w:p>
@@ -1721,27 +1727,27 @@
                   </w:txbxContent>
                 </v:textbox>
               </v:rect>
-              <v:shape id="Shape 472" o:spid="_x0000_s1029" style="position:absolute;width:18332;height:1787;visibility:visible;mso-wrap-style:square;v-text-anchor:top" coordsize="1833271,423214" o:gfxdata="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" path="m,l1833271,r,423214l,423214,,e" fillcolor="#ed462e" stroked="f" strokeweight="0">
+              <v:shape id="Shape 472" o:spid="_x0000_s1029" style="position:absolute;width:18332;height:1787;visibility:visible;mso-wrap-style:square;v-text-anchor:top" coordsize="1833271,423214" o:gfxdata="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" path="m,l1833271,r,423214l,423214,,e" fillcolor="#ed462e" stroked="f" strokeweight="0">
                 <v:stroke miterlimit="83231f" joinstyle="miter"/>
                 <v:path arrowok="t" textboxrect="0,0,1833271,423214"/>
               </v:shape>
-              <v:shape id="Shape 473" o:spid="_x0000_s1030" style="position:absolute;left:18332;width:19237;height:1787;visibility:visible;mso-wrap-style:square;v-text-anchor:top" coordsize="1923707,423214" o:gfxdata="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" path="m,l1923707,r,423214l,423214,,e" fillcolor="#2c9cfb" stroked="f" strokeweight="0">
+              <v:shape id="Shape 473" o:spid="_x0000_s1030" style="position:absolute;left:18332;width:19237;height:1787;visibility:visible;mso-wrap-style:square;v-text-anchor:top" coordsize="1923707,423214" o:gfxdata="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" path="m,l1923707,r,423214l,423214,,e" fillcolor="#2c9cfb" stroked="f" strokeweight="0">
                 <v:stroke miterlimit="83231f" joinstyle="miter"/>
                 <v:path arrowok="t" textboxrect="0,0,1923707,423214"/>
               </v:shape>
-              <v:shape id="Shape 474" o:spid="_x0000_s1031" style="position:absolute;left:37569;width:19237;height:1787;visibility:visible;mso-wrap-style:square;v-text-anchor:top" coordsize="1923707,423214" o:gfxdata="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" path="m,l1923707,r,423214l,423214,,e" fillcolor="#fbcc33" stroked="f" strokeweight="0">
+              <v:shape id="Shape 474" o:spid="_x0000_s1031" style="position:absolute;left:37569;width:19237;height:1787;visibility:visible;mso-wrap-style:square;v-text-anchor:top" coordsize="1923707,423214" o:gfxdata="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" path="m,l1923707,r,423214l,423214,,e" fillcolor="#fbcc33" stroked="f" strokeweight="0">
                 <v:stroke miterlimit="83231f" joinstyle="miter"/>
                 <v:path arrowok="t" textboxrect="0,0,1923707,423214"/>
               </v:shape>
-              <v:shape id="Shape 475" o:spid="_x0000_s1032" style="position:absolute;left:56806;width:18727;height:1787;visibility:visible;mso-wrap-style:square;v-text-anchor:top" coordsize="1798569,423214" o:gfxdata="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" path="m,l1798569,r,423214l,423214,,e" fillcolor="#2e7ac7" stroked="f" strokeweight="0">
+              <v:shape id="Shape 475" o:spid="_x0000_s1032" style="position:absolute;left:56806;width:18727;height:1787;visibility:visible;mso-wrap-style:square;v-text-anchor:top" coordsize="1798569,423214" o:gfxdata="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" path="m,l1798569,r,423214l,423214,,e" fillcolor="#2e7ac7" stroked="f" strokeweight="0">
                 <v:stroke miterlimit="83231f" joinstyle="miter"/>
                 <v:path arrowok="t" textboxrect="0,0,1798569,423214"/>
               </v:shape>
-              <v:shape id="Shape 476" o:spid="_x0000_s1033" style="position:absolute;top:1788;width:75438;height:6122;visibility:visible;mso-wrap-style:square;v-text-anchor:top" coordsize="7479241,612280" o:gfxdata="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" path="m,l7479241,r,612280l,612280,,e" fillcolor="black [3213]" stroked="f" strokeweight="0">
+              <v:shape id="Shape 476" o:spid="_x0000_s1033" style="position:absolute;top:1788;width:75438;height:6122;visibility:visible;mso-wrap-style:square;v-text-anchor:top" coordsize="7479241,612280" o:gfxdata="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" path="m,l7479241,r,612280l,612280,,e" fillcolor="black [3213]" stroked="f" strokeweight="0">
                 <v:stroke miterlimit="83231f" joinstyle="miter"/>
                 <v:path arrowok="t" textboxrect="0,0,7479241,612280"/>
               </v:shape>
-              <v:rect id="Rectangle 305" o:spid="_x0000_s1034" style="position:absolute;top:2507;width:75533;height:5748;visibility:visible;mso-wrap-style:square;v-text-anchor:top" o:gfxdata="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" filled="f" stroked="f">
+              <v:rect id="Rectangle 305" o:spid="_x0000_s1034" style="position:absolute;top:2507;width:75533;height:5748;visibility:visible;mso-wrap-style:square;v-text-anchor:top" o:gfxdata="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" filled="f" stroked="f">
                 <v:textbox inset="0,0,0,0">
                   <w:txbxContent>
                     <w:sdt>
@@ -1782,7 +1788,7 @@
                   </w:txbxContent>
                 </v:textbox>
               </v:rect>
-              <v:shape id="Shape 477" o:spid="_x0000_s1035" style="position:absolute;left:1143;top:18211;width:73532;height:458;visibility:visible;mso-wrap-style:square;v-text-anchor:top" coordsize="6303912,24905" o:gfxdata="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" path="m,l6303912,r,24905l,24905,,e" fillcolor="black [3213]" stroked="f" strokeweight="0">
+              <v:shape id="Shape 477" o:spid="_x0000_s1035" style="position:absolute;left:1143;top:18211;width:73532;height:458;visibility:visible;mso-wrap-style:square;v-text-anchor:top" coordsize="6303912,24905" o:gfxdata="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" path="m,l6303912,r,24905l,24905,,e" fillcolor="black [3213]" stroked="f" strokeweight="0">
                 <v:stroke miterlimit="83231f" joinstyle="miter"/>
                 <v:path arrowok="t" textboxrect="0,0,6303912,24905"/>
               </v:shape>
@@ -1835,13 +1841,8 @@
                             <w:pStyle w:val="SushiHeaderTextBold"/>
                           </w:pPr>
                           <w:r>
-                            <w:t xml:space="preserve">I’m </w:t>
+                            <w:t>I’m Learning</w:t>
                           </w:r>
-                          <w:proofErr w:type="gramStart"/>
-                          <w:r>
-                            <w:t>Learning</w:t>
-                          </w:r>
-                          <w:proofErr w:type="gramEnd"/>
                           <w:r>
                             <w:t xml:space="preserve"> about</w:t>
                           </w:r>
@@ -2026,7 +2027,7 @@
 </file>
 
 <file path=word/numbering.xml><?xml version="1.0" encoding="utf-8"?>
-<w:numbering xmlns:wpc="http://schemas.microsoft.com/office/word/2010/wordprocessingCanvas" xmlns:mc="http://schemas.openxmlformats.org/markup-compatibility/2006" xmlns:o="urn:schemas-microsoft-com:office:office" xmlns:r="http://schemas.openxmlformats.org/officeDocument/2006/relationships" xmlns:m="http://schemas.openxmlformats.org/officeDocument/2006/math" xmlns:v="urn:schemas-microsoft-com:vml" xmlns:wp14="http://schemas.microsoft.com/office/word/2010/wordprocessingDrawing" xmlns:wp="http://schemas.openxmlformats.org/drawingml/2006/wordprocessingDrawing" xmlns:w10="urn:schemas-microsoft-com:office:word" xmlns:w="http://schemas.openxmlformats.org/wordprocessingml/2006/main" xmlns:w14="http://schemas.microsoft.com/office/word/2010/wordml" xmlns:w15="http://schemas.microsoft.com/office/word/2012/wordml" xmlns:wpg="http://schemas.microsoft.com/office/word/2010/wordprocessingGroup" xmlns:wpi="http://schemas.microsoft.com/office/word/2010/wordprocessingInk" xmlns:wne="http://schemas.microsoft.com/office/word/2006/wordml" xmlns:wps="http://schemas.microsoft.com/office/word/2010/wordprocessingShape" mc:Ignorable="w14 w15 wp14">
+<w:numbering xmlns:wpc="http://schemas.microsoft.com/office/word/2010/wordprocessingCanvas" xmlns:cx="http://schemas.microsoft.com/office/drawing/2014/chartex" xmlns:cx1="http://schemas.microsoft.com/office/drawing/2015/9/8/chartex" xmlns:cx2="http://schemas.microsoft.com/office/drawing/2015/10/21/chartex" xmlns:cx3="http://schemas.microsoft.com/office/drawing/2016/5/9/chartex" xmlns:cx4="http://schemas.microsoft.com/office/drawing/2016/5/10/chartex" xmlns:cx5="http://schemas.microsoft.com/office/drawing/2016/5/11/chartex" xmlns:cx6="http://schemas.microsoft.com/office/drawing/2016/5/12/chartex" xmlns:cx7="http://schemas.microsoft.com/office/drawing/2016/5/13/chartex" xmlns:cx8="http://schemas.microsoft.com/office/drawing/2016/5/14/chartex" xmlns:mc="http://schemas.openxmlformats.org/markup-compatibility/2006" xmlns:aink="http://schemas.microsoft.com/office/drawing/2016/ink" xmlns:am3d="http://schemas.microsoft.com/office/drawing/2017/model3d" xmlns:o="urn:schemas-microsoft-com:office:office" xmlns:r="http://schemas.openxmlformats.org/officeDocument/2006/relationships" xmlns:m="http://schemas.openxmlformats.org/officeDocument/2006/math" xmlns:v="urn:schemas-microsoft-com:vml" xmlns:wp14="http://schemas.microsoft.com/office/word/2010/wordprocessingDrawing" xmlns:wp="http://schemas.openxmlformats.org/drawingml/2006/wordprocessingDrawing" xmlns:w10="urn:schemas-microsoft-com:office:word" xmlns:w="http://schemas.openxmlformats.org/wordprocessingml/2006/main" xmlns:w14="http://schemas.microsoft.com/office/word/2010/wordml" xmlns:w15="http://schemas.microsoft.com/office/word/2012/wordml" xmlns:w16cid="http://schemas.microsoft.com/office/word/2016/wordml/cid" xmlns:w16se="http://schemas.microsoft.com/office/word/2015/wordml/symex" xmlns:wpg="http://schemas.microsoft.com/office/word/2010/wordprocessingGroup" xmlns:wpi="http://schemas.microsoft.com/office/word/2010/wordprocessingInk" xmlns:wne="http://schemas.microsoft.com/office/word/2006/wordml" xmlns:wps="http://schemas.microsoft.com/office/word/2010/wordprocessingShape" mc:Ignorable="w14 w15 w16se w16cid wp14">
   <w:abstractNum w:abstractNumId="0" w15:restartNumberingAfterBreak="0">
     <w:nsid w:val="0FAB416B"/>
     <w:multiLevelType w:val="hybridMultilevel"/>
@@ -2123,7 +2124,7 @@
 </file>
 
 <file path=word/styles.xml><?xml version="1.0" encoding="utf-8"?>
-<w:styles xmlns:mc="http://schemas.openxmlformats.org/markup-compatibility/2006" xmlns:r="http://schemas.openxmlformats.org/officeDocument/2006/relationships" xmlns:w="http://schemas.openxmlformats.org/wordprocessingml/2006/main" xmlns:w14="http://schemas.microsoft.com/office/word/2010/wordml" xmlns:w15="http://schemas.microsoft.com/office/word/2012/wordml" mc:Ignorable="w14 w15">
+<w:styles xmlns:mc="http://schemas.openxmlformats.org/markup-compatibility/2006" xmlns:r="http://schemas.openxmlformats.org/officeDocument/2006/relationships" xmlns:w="http://schemas.openxmlformats.org/wordprocessingml/2006/main" xmlns:w14="http://schemas.microsoft.com/office/word/2010/wordml" xmlns:w15="http://schemas.microsoft.com/office/word/2012/wordml" xmlns:w16cid="http://schemas.microsoft.com/office/word/2016/wordml/cid" xmlns:w16se="http://schemas.microsoft.com/office/word/2015/wordml/symex" mc:Ignorable="w14 w15 w16se w16cid">
   <w:docDefaults>
     <w:rPrDefault>
       <w:rPr>
@@ -2139,7 +2140,7 @@
       </w:pPr>
     </w:pPrDefault>
   </w:docDefaults>
-  <w:latentStyles w:defLockedState="0" w:defUIPriority="99" w:defSemiHidden="0" w:defUnhideWhenUsed="0" w:defQFormat="0" w:count="371">
+  <w:latentStyles w:defLockedState="0" w:defUIPriority="99" w:defSemiHidden="0" w:defUnhideWhenUsed="0" w:defQFormat="0" w:count="375">
     <w:lsdException w:name="Normal" w:uiPriority="0" w:qFormat="1"/>
     <w:lsdException w:name="heading 1" w:uiPriority="9" w:qFormat="1"/>
     <w:lsdException w:name="heading 2" w:semiHidden="1" w:uiPriority="9" w:unhideWhenUsed="1" w:qFormat="1"/>
@@ -2511,6 +2512,10 @@
     <w:lsdException w:name="List Table 5 Dark Accent 6" w:uiPriority="50"/>
     <w:lsdException w:name="List Table 6 Colorful Accent 6" w:uiPriority="51"/>
     <w:lsdException w:name="List Table 7 Colorful Accent 6" w:uiPriority="52"/>
+    <w:lsdException w:name="Mention" w:semiHidden="1" w:unhideWhenUsed="1"/>
+    <w:lsdException w:name="Smart Hyperlink" w:semiHidden="1" w:unhideWhenUsed="1"/>
+    <w:lsdException w:name="Hashtag" w:semiHidden="1" w:unhideWhenUsed="1"/>
+    <w:lsdException w:name="Unresolved Mention" w:semiHidden="1" w:unhideWhenUsed="1"/>
   </w:latentStyles>
   <w:style w:type="paragraph" w:default="1" w:styleId="Normal">
     <w:name w:val="Normal"/>
@@ -3176,7 +3181,7 @@
 </file>
 
 <file path=customXml/itemProps1.xml><?xml version="1.0" encoding="utf-8"?>
-<ds:datastoreItem xmlns:ds="http://schemas.openxmlformats.org/officeDocument/2006/customXml" ds:itemID="{A58B6DFB-536A-418E-9D70-AE2E872652AD}">
+<ds:datastoreItem xmlns:ds="http://schemas.openxmlformats.org/officeDocument/2006/customXml" ds:itemID="{ED8652B7-899A-4ED0-BEC7-438E36563AFE}">
   <ds:schemaRefs>
     <ds:schemaRef ds:uri="http://schemas.openxmlformats.org/officeDocument/2006/bibliography"/>
   </ds:schemaRefs>

</xml_diff>

<commit_message>
Added Ready for Lift Off
</commit_message>
<xml_diff>
--- a/DojoCon2106/Arduino/Arduino-Blink.docx
+++ b/DojoCon2106/Arduino/Arduino-Blink.docx
@@ -1,6 +1,6 @@
 
 <file path=word/document.xml><?xml version="1.0" encoding="utf-8"?>
-<w:document xmlns:wpc="http://schemas.microsoft.com/office/word/2010/wordprocessingCanvas" xmlns:cx="http://schemas.microsoft.com/office/drawing/2014/chartex" xmlns:cx1="http://schemas.microsoft.com/office/drawing/2015/9/8/chartex" xmlns:cx2="http://schemas.microsoft.com/office/drawing/2015/10/21/chartex" xmlns:cx3="http://schemas.microsoft.com/office/drawing/2016/5/9/chartex" xmlns:cx4="http://schemas.microsoft.com/office/drawing/2016/5/10/chartex" xmlns:cx5="http://schemas.microsoft.com/office/drawing/2016/5/11/chartex" xmlns:cx6="http://schemas.microsoft.com/office/drawing/2016/5/12/chartex" xmlns:cx7="http://schemas.microsoft.com/office/drawing/2016/5/13/chartex" xmlns:cx8="http://schemas.microsoft.com/office/drawing/2016/5/14/chartex" xmlns:mc="http://schemas.openxmlformats.org/markup-compatibility/2006" xmlns:aink="http://schemas.microsoft.com/office/drawing/2016/ink" xmlns:am3d="http://schemas.microsoft.com/office/drawing/2017/model3d" xmlns:o="urn:schemas-microsoft-com:office:office" xmlns:r="http://schemas.openxmlformats.org/officeDocument/2006/relationships" xmlns:m="http://schemas.openxmlformats.org/officeDocument/2006/math" xmlns:v="urn:schemas-microsoft-com:vml" xmlns:wp14="http://schemas.microsoft.com/office/word/2010/wordprocessingDrawing" xmlns:wp="http://schemas.openxmlformats.org/drawingml/2006/wordprocessingDrawing" xmlns:w10="urn:schemas-microsoft-com:office:word" xmlns:w="http://schemas.openxmlformats.org/wordprocessingml/2006/main" xmlns:w14="http://schemas.microsoft.com/office/word/2010/wordml" xmlns:w15="http://schemas.microsoft.com/office/word/2012/wordml" xmlns:w16cid="http://schemas.microsoft.com/office/word/2016/wordml/cid" xmlns:w16se="http://schemas.microsoft.com/office/word/2015/wordml/symex" xmlns:wpg="http://schemas.microsoft.com/office/word/2010/wordprocessingGroup" xmlns:wpi="http://schemas.microsoft.com/office/word/2010/wordprocessingInk" xmlns:wne="http://schemas.microsoft.com/office/word/2006/wordml" xmlns:wps="http://schemas.microsoft.com/office/word/2010/wordprocessingShape" mc:Ignorable="w14 w15 w16se w16cid wp14">
+<w:document xmlns:wpc="http://schemas.microsoft.com/office/word/2010/wordprocessingCanvas" xmlns:mo="http://schemas.microsoft.com/office/mac/office/2008/main" xmlns:mc="http://schemas.openxmlformats.org/markup-compatibility/2006" xmlns:mv="urn:schemas-microsoft-com:mac:vml" xmlns:o="urn:schemas-microsoft-com:office:office" xmlns:r="http://schemas.openxmlformats.org/officeDocument/2006/relationships" xmlns:m="http://schemas.openxmlformats.org/officeDocument/2006/math" xmlns:v="urn:schemas-microsoft-com:vml" xmlns:wp14="http://schemas.microsoft.com/office/word/2010/wordprocessingDrawing" xmlns:wp="http://schemas.openxmlformats.org/drawingml/2006/wordprocessingDrawing" xmlns:w10="urn:schemas-microsoft-com:office:word" xmlns:w="http://schemas.openxmlformats.org/wordprocessingml/2006/main" xmlns:w14="http://schemas.microsoft.com/office/word/2010/wordml" xmlns:w15="http://schemas.microsoft.com/office/word/2012/wordml" xmlns:wpg="http://schemas.microsoft.com/office/word/2010/wordprocessingGroup" xmlns:wpi="http://schemas.microsoft.com/office/word/2010/wordprocessingInk" xmlns:wne="http://schemas.microsoft.com/office/word/2006/wordml" xmlns:wps="http://schemas.microsoft.com/office/word/2010/wordprocessingShape" mc:Ignorable="w14 w15 wp14">
   <w:body>
     <w:p>
       <w:pPr>
@@ -10,8 +10,6 @@
           <w:rStyle w:val="SushiSectionNumber"/>
         </w:rPr>
       </w:pPr>
-      <w:bookmarkStart w:id="0" w:name="_GoBack"/>
-      <w:bookmarkEnd w:id="0"/>
       <w:r>
         <w:rPr>
           <w:rStyle w:val="SushiSectionNumber"/>
@@ -22,7 +20,15 @@
         <w:t xml:space="preserve"> </w:t>
       </w:r>
       <w:r>
-        <w:t>Read the Getting Started and C Programming introductions before starting this exercise.</w:t>
+        <w:t>Read the Getting Started and C Programming introductions before starting this exercise</w:t>
+      </w:r>
+      <w:r>
+        <w:t xml:space="preserve"> or a Mentor will</w:t>
+      </w:r>
+      <w:bookmarkStart w:id="0" w:name="_GoBack"/>
+      <w:bookmarkEnd w:id="0"/>
+      <w:r>
+        <w:t xml:space="preserve"> give you a basic introduction to this activity.</w:t>
       </w:r>
     </w:p>
     <w:p>
@@ -98,9 +104,10 @@
           <w:color w:val="0000FF"/>
           <w:sz w:val="27"/>
           <w:szCs w:val="27"/>
+          <w:lang w:val="en-GB" w:eastAsia="en-GB"/>
         </w:rPr>
         <w:drawing>
-          <wp:inline distT="0" distB="0" distL="0" distR="0">
+          <wp:inline distT="0" distB="0" distL="0" distR="0" wp14:anchorId="205C75E6" wp14:editId="1623A9EF">
             <wp:extent cx="3009265" cy="1510030"/>
             <wp:effectExtent l="0" t="0" r="635" b="0"/>
             <wp:docPr id="42" name="Picture 42" descr="Image result for Arduino and lead picture">
@@ -204,9 +211,10 @@
         <w:rPr>
           <w:noProof/>
           <w:color w:val="0000FF"/>
+          <w:lang w:val="en-GB" w:eastAsia="en-GB"/>
         </w:rPr>
         <w:drawing>
-          <wp:inline distT="0" distB="0" distL="0" distR="0">
+          <wp:inline distT="0" distB="0" distL="0" distR="0" wp14:anchorId="713B0432" wp14:editId="001CF239">
             <wp:extent cx="3267075" cy="3692221"/>
             <wp:effectExtent l="0" t="0" r="0" b="3810"/>
             <wp:docPr id="45" name="Picture 45" descr="http://www.robotshop.com/blog/en/files/arduino-blink-led-basic-code.jpg">
@@ -269,6 +277,26 @@
       <w:pPr>
         <w:pStyle w:val="SushiNormal"/>
         <w:ind w:left="-284"/>
+        <w:rPr>
+          <w:rStyle w:val="SushiSectionNumber"/>
+        </w:rPr>
+      </w:pPr>
+      <w:r>
+        <w:t>Examine the code and read the comments. This will help you understand how a simple program can be written for the Arduino. Check that you have the right pin connected according to your program</w:t>
+      </w:r>
+      <w:r>
+        <w:t>.</w:t>
+      </w:r>
+    </w:p>
+    <w:p>
+      <w:pPr>
+        <w:pStyle w:val="SushiNormal"/>
+      </w:pPr>
+    </w:p>
+    <w:p>
+      <w:pPr>
+        <w:pStyle w:val="SushiNormal"/>
+        <w:ind w:left="-284"/>
       </w:pPr>
       <w:r>
         <w:rPr>
@@ -361,7 +389,10 @@
         </w:numPr>
       </w:pPr>
       <w:r>
-        <w:t>Move on to the Dice Game!</w:t>
+        <w:t>Move on to the next Challenge</w:t>
+      </w:r>
+      <w:r>
+        <w:t>!</w:t>
       </w:r>
     </w:p>
     <w:p>
@@ -415,7 +446,7 @@
       <w:headerReference w:type="default" r:id="rId13"/>
       <w:footerReference w:type="default" r:id="rId14"/>
       <w:pgSz w:w="11906" w:h="16838"/>
-      <w:pgMar w:top="1440" w:right="1440" w:bottom="1027" w:left="1440" w:header="720" w:footer="227" w:gutter="0"/>
+      <w:pgMar w:top="1440" w:right="1440" w:bottom="1022" w:left="1440" w:header="720" w:footer="230" w:gutter="0"/>
       <w:cols w:space="720"/>
       <w:docGrid w:linePitch="328"/>
     </w:sectPr>
@@ -424,7 +455,7 @@
 </file>
 
 <file path=word/endnotes.xml><?xml version="1.0" encoding="utf-8"?>
-<w:endnotes xmlns:wpc="http://schemas.microsoft.com/office/word/2010/wordprocessingCanvas" xmlns:cx="http://schemas.microsoft.com/office/drawing/2014/chartex" xmlns:cx1="http://schemas.microsoft.com/office/drawing/2015/9/8/chartex" xmlns:cx2="http://schemas.microsoft.com/office/drawing/2015/10/21/chartex" xmlns:cx3="http://schemas.microsoft.com/office/drawing/2016/5/9/chartex" xmlns:cx4="http://schemas.microsoft.com/office/drawing/2016/5/10/chartex" xmlns:cx5="http://schemas.microsoft.com/office/drawing/2016/5/11/chartex" xmlns:cx6="http://schemas.microsoft.com/office/drawing/2016/5/12/chartex" xmlns:cx7="http://schemas.microsoft.com/office/drawing/2016/5/13/chartex" xmlns:cx8="http://schemas.microsoft.com/office/drawing/2016/5/14/chartex" xmlns:mc="http://schemas.openxmlformats.org/markup-compatibility/2006" xmlns:aink="http://schemas.microsoft.com/office/drawing/2016/ink" xmlns:am3d="http://schemas.microsoft.com/office/drawing/2017/model3d" xmlns:o="urn:schemas-microsoft-com:office:office" xmlns:r="http://schemas.openxmlformats.org/officeDocument/2006/relationships" xmlns:m="http://schemas.openxmlformats.org/officeDocument/2006/math" xmlns:v="urn:schemas-microsoft-com:vml" xmlns:wp14="http://schemas.microsoft.com/office/word/2010/wordprocessingDrawing" xmlns:wp="http://schemas.openxmlformats.org/drawingml/2006/wordprocessingDrawing" xmlns:w10="urn:schemas-microsoft-com:office:word" xmlns:w="http://schemas.openxmlformats.org/wordprocessingml/2006/main" xmlns:w14="http://schemas.microsoft.com/office/word/2010/wordml" xmlns:w15="http://schemas.microsoft.com/office/word/2012/wordml" xmlns:w16cid="http://schemas.microsoft.com/office/word/2016/wordml/cid" xmlns:w16se="http://schemas.microsoft.com/office/word/2015/wordml/symex" xmlns:wpg="http://schemas.microsoft.com/office/word/2010/wordprocessingGroup" xmlns:wpi="http://schemas.microsoft.com/office/word/2010/wordprocessingInk" xmlns:wne="http://schemas.microsoft.com/office/word/2006/wordml" xmlns:wps="http://schemas.microsoft.com/office/word/2010/wordprocessingShape" mc:Ignorable="w14 w15 w16se w16cid wp14">
+<w:endnotes xmlns:wpc="http://schemas.microsoft.com/office/word/2010/wordprocessingCanvas" xmlns:mo="http://schemas.microsoft.com/office/mac/office/2008/main" xmlns:mc="http://schemas.openxmlformats.org/markup-compatibility/2006" xmlns:mv="urn:schemas-microsoft-com:mac:vml" xmlns:o="urn:schemas-microsoft-com:office:office" xmlns:r="http://schemas.openxmlformats.org/officeDocument/2006/relationships" xmlns:m="http://schemas.openxmlformats.org/officeDocument/2006/math" xmlns:v="urn:schemas-microsoft-com:vml" xmlns:wp14="http://schemas.microsoft.com/office/word/2010/wordprocessingDrawing" xmlns:wp="http://schemas.openxmlformats.org/drawingml/2006/wordprocessingDrawing" xmlns:w10="urn:schemas-microsoft-com:office:word" xmlns:w="http://schemas.openxmlformats.org/wordprocessingml/2006/main" xmlns:w14="http://schemas.microsoft.com/office/word/2010/wordml" xmlns:w15="http://schemas.microsoft.com/office/word/2012/wordml" xmlns:wpg="http://schemas.microsoft.com/office/word/2010/wordprocessingGroup" xmlns:wpi="http://schemas.microsoft.com/office/word/2010/wordprocessingInk" xmlns:wne="http://schemas.microsoft.com/office/word/2006/wordml" xmlns:wps="http://schemas.microsoft.com/office/word/2010/wordprocessingShape" mc:Ignorable="w14 w15 wp14">
   <w:endnote w:type="separator" w:id="-1">
     <w:p>
       <w:pPr>
@@ -449,7 +480,7 @@
 </file>
 
 <file path=word/footer1.xml><?xml version="1.0" encoding="utf-8"?>
-<w:ftr xmlns:wpc="http://schemas.microsoft.com/office/word/2010/wordprocessingCanvas" xmlns:cx="http://schemas.microsoft.com/office/drawing/2014/chartex" xmlns:cx1="http://schemas.microsoft.com/office/drawing/2015/9/8/chartex" xmlns:cx2="http://schemas.microsoft.com/office/drawing/2015/10/21/chartex" xmlns:cx3="http://schemas.microsoft.com/office/drawing/2016/5/9/chartex" xmlns:cx4="http://schemas.microsoft.com/office/drawing/2016/5/10/chartex" xmlns:cx5="http://schemas.microsoft.com/office/drawing/2016/5/11/chartex" xmlns:cx6="http://schemas.microsoft.com/office/drawing/2016/5/12/chartex" xmlns:cx7="http://schemas.microsoft.com/office/drawing/2016/5/13/chartex" xmlns:cx8="http://schemas.microsoft.com/office/drawing/2016/5/14/chartex" xmlns:mc="http://schemas.openxmlformats.org/markup-compatibility/2006" xmlns:aink="http://schemas.microsoft.com/office/drawing/2016/ink" xmlns:am3d="http://schemas.microsoft.com/office/drawing/2017/model3d" xmlns:o="urn:schemas-microsoft-com:office:office" xmlns:r="http://schemas.openxmlformats.org/officeDocument/2006/relationships" xmlns:m="http://schemas.openxmlformats.org/officeDocument/2006/math" xmlns:v="urn:schemas-microsoft-com:vml" xmlns:wp14="http://schemas.microsoft.com/office/word/2010/wordprocessingDrawing" xmlns:wp="http://schemas.openxmlformats.org/drawingml/2006/wordprocessingDrawing" xmlns:w10="urn:schemas-microsoft-com:office:word" xmlns:w="http://schemas.openxmlformats.org/wordprocessingml/2006/main" xmlns:w14="http://schemas.microsoft.com/office/word/2010/wordml" xmlns:w15="http://schemas.microsoft.com/office/word/2012/wordml" xmlns:w16cid="http://schemas.microsoft.com/office/word/2016/wordml/cid" xmlns:w16se="http://schemas.microsoft.com/office/word/2015/wordml/symex" xmlns:wpg="http://schemas.microsoft.com/office/word/2010/wordprocessingGroup" xmlns:wpi="http://schemas.microsoft.com/office/word/2010/wordprocessingInk" xmlns:wne="http://schemas.microsoft.com/office/word/2006/wordml" xmlns:wps="http://schemas.microsoft.com/office/word/2010/wordprocessingShape" mc:Ignorable="w14 w15 w16se w16cid wp14">
+<w:ftr xmlns:wpc="http://schemas.microsoft.com/office/word/2010/wordprocessingCanvas" xmlns:mo="http://schemas.microsoft.com/office/mac/office/2008/main" xmlns:mc="http://schemas.openxmlformats.org/markup-compatibility/2006" xmlns:mv="urn:schemas-microsoft-com:mac:vml" xmlns:o="urn:schemas-microsoft-com:office:office" xmlns:r="http://schemas.openxmlformats.org/officeDocument/2006/relationships" xmlns:m="http://schemas.openxmlformats.org/officeDocument/2006/math" xmlns:v="urn:schemas-microsoft-com:vml" xmlns:wp14="http://schemas.microsoft.com/office/word/2010/wordprocessingDrawing" xmlns:wp="http://schemas.openxmlformats.org/drawingml/2006/wordprocessingDrawing" xmlns:w10="urn:schemas-microsoft-com:office:word" xmlns:w="http://schemas.openxmlformats.org/wordprocessingml/2006/main" xmlns:w14="http://schemas.microsoft.com/office/word/2010/wordml" xmlns:w15="http://schemas.microsoft.com/office/word/2012/wordml" xmlns:wpg="http://schemas.microsoft.com/office/word/2010/wordprocessingGroup" xmlns:wpi="http://schemas.microsoft.com/office/word/2010/wordprocessingInk" xmlns:wne="http://schemas.microsoft.com/office/word/2006/wordml" xmlns:wps="http://schemas.microsoft.com/office/word/2010/wordprocessingShape" mc:Ignorable="w14 w15 wp14">
   <w:p>
     <w:pPr>
       <w:pStyle w:val="Footer"/>
@@ -463,11 +494,12 @@
     <w:r>
       <w:rPr>
         <w:noProof/>
+        <w:lang w:val="en-GB" w:eastAsia="en-GB"/>
       </w:rPr>
       <mc:AlternateContent>
         <mc:Choice Requires="wps">
           <w:drawing>
-            <wp:anchor distT="0" distB="0" distL="114300" distR="114300" simplePos="0" relativeHeight="251661312" behindDoc="0" locked="0" layoutInCell="1" allowOverlap="1" wp14:anchorId="5FB75689" wp14:editId="177FC141">
+            <wp:anchor distT="0" distB="0" distL="114300" distR="114300" simplePos="0" relativeHeight="251661312" behindDoc="0" locked="0" layoutInCell="1" allowOverlap="1" wp14:anchorId="6BDDE06B" wp14:editId="39F756A4">
               <wp:simplePos x="0" y="0"/>
               <wp:positionH relativeFrom="column">
                 <wp:posOffset>-914400</wp:posOffset>
@@ -478,7 +510,7 @@
               <wp:extent cx="1833245" cy="215265"/>
               <wp:effectExtent l="0" t="0" r="0" b="0"/>
               <wp:wrapNone/>
-              <wp:docPr id="2" name="Shape 472"/>
+              <wp:docPr id="1" name="Shape 472"/>
               <wp:cNvGraphicFramePr/>
               <a:graphic xmlns:a="http://schemas.openxmlformats.org/drawingml/2006/main">
                 <a:graphicData uri="http://schemas.microsoft.com/office/word/2010/wordprocessingShape">
@@ -543,7 +575,7 @@
             </wp:anchor>
           </w:drawing>
         </mc:Choice>
-        <mc:Fallback>
+        <mc:Fallback xmlns:w16se="http://schemas.microsoft.com/office/word/2015/wordml/symex" xmlns:w16cid="http://schemas.microsoft.com/office/word/2016/wordml/cid" xmlns:am3d="http://schemas.microsoft.com/office/drawing/2017/model3d" xmlns:aink="http://schemas.microsoft.com/office/drawing/2016/ink" xmlns:cx8="http://schemas.microsoft.com/office/drawing/2016/5/14/chartex" xmlns:cx7="http://schemas.microsoft.com/office/drawing/2016/5/13/chartex" xmlns:cx6="http://schemas.microsoft.com/office/drawing/2016/5/12/chartex" xmlns:cx5="http://schemas.microsoft.com/office/drawing/2016/5/11/chartex" xmlns:cx4="http://schemas.microsoft.com/office/drawing/2016/5/10/chartex" xmlns:cx3="http://schemas.microsoft.com/office/drawing/2016/5/9/chartex" xmlns:cx2="http://schemas.microsoft.com/office/drawing/2015/10/21/chartex" xmlns:cx1="http://schemas.microsoft.com/office/drawing/2015/9/8/chartex" xmlns:cx="http://schemas.microsoft.com/office/drawing/2014/chartex">
           <w:pict>
             <v:shape w14:anchorId="65C9977A" id="Shape 472" o:spid="_x0000_s1026" style="position:absolute;margin-left:-1in;margin-top:35.15pt;width:144.35pt;height:16.95pt;z-index:251661312;visibility:visible;mso-wrap-style:square;mso-height-percent:0;mso-wrap-distance-left:9pt;mso-wrap-distance-top:0;mso-wrap-distance-right:9pt;mso-wrap-distance-bottom:0;mso-position-horizontal:absolute;mso-position-horizontal-relative:text;mso-position-vertical:absolute;mso-position-vertical-relative:text;mso-height-percent:0;mso-height-relative:margin;v-text-anchor:top" coordsize="1833271,423214" o:gfxdata="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" path="m,l1833271,r,423214l,423214,,e" fillcolor="#ed462e" stroked="f" strokeweight="0">
               <v:stroke miterlimit="83231f" joinstyle="miter"/>
@@ -556,11 +588,12 @@
     <w:r>
       <w:rPr>
         <w:noProof/>
+        <w:lang w:val="en-GB" w:eastAsia="en-GB"/>
       </w:rPr>
       <mc:AlternateContent>
         <mc:Choice Requires="wps">
           <w:drawing>
-            <wp:anchor distT="0" distB="0" distL="114300" distR="114300" simplePos="0" relativeHeight="251662336" behindDoc="0" locked="0" layoutInCell="1" allowOverlap="1" wp14:anchorId="1A27B3D4" wp14:editId="002A9081">
+            <wp:anchor distT="0" distB="0" distL="114300" distR="114300" simplePos="0" relativeHeight="251662336" behindDoc="0" locked="0" layoutInCell="1" allowOverlap="1" wp14:anchorId="60C3AF76" wp14:editId="4E2F328F">
               <wp:simplePos x="0" y="0"/>
               <wp:positionH relativeFrom="column">
                 <wp:posOffset>918845</wp:posOffset>
@@ -571,7 +604,7 @@
               <wp:extent cx="1923415" cy="215265"/>
               <wp:effectExtent l="0" t="0" r="635" b="0"/>
               <wp:wrapNone/>
-              <wp:docPr id="3" name="Shape 473"/>
+              <wp:docPr id="2" name="Shape 473"/>
               <wp:cNvGraphicFramePr/>
               <a:graphic xmlns:a="http://schemas.openxmlformats.org/drawingml/2006/main">
                 <a:graphicData uri="http://schemas.microsoft.com/office/word/2010/wordprocessingShape">
@@ -636,7 +669,7 @@
             </wp:anchor>
           </w:drawing>
         </mc:Choice>
-        <mc:Fallback>
+        <mc:Fallback xmlns:w16se="http://schemas.microsoft.com/office/word/2015/wordml/symex" xmlns:w16cid="http://schemas.microsoft.com/office/word/2016/wordml/cid" xmlns:am3d="http://schemas.microsoft.com/office/drawing/2017/model3d" xmlns:aink="http://schemas.microsoft.com/office/drawing/2016/ink" xmlns:cx8="http://schemas.microsoft.com/office/drawing/2016/5/14/chartex" xmlns:cx7="http://schemas.microsoft.com/office/drawing/2016/5/13/chartex" xmlns:cx6="http://schemas.microsoft.com/office/drawing/2016/5/12/chartex" xmlns:cx5="http://schemas.microsoft.com/office/drawing/2016/5/11/chartex" xmlns:cx4="http://schemas.microsoft.com/office/drawing/2016/5/10/chartex" xmlns:cx3="http://schemas.microsoft.com/office/drawing/2016/5/9/chartex" xmlns:cx2="http://schemas.microsoft.com/office/drawing/2015/10/21/chartex" xmlns:cx1="http://schemas.microsoft.com/office/drawing/2015/9/8/chartex" xmlns:cx="http://schemas.microsoft.com/office/drawing/2014/chartex">
           <w:pict>
             <v:shape w14:anchorId="02230106" id="Shape 473" o:spid="_x0000_s1026" style="position:absolute;margin-left:72.35pt;margin-top:35.15pt;width:151.45pt;height:16.95pt;z-index:251662336;visibility:visible;mso-wrap-style:square;mso-height-percent:0;mso-wrap-distance-left:9pt;mso-wrap-distance-top:0;mso-wrap-distance-right:9pt;mso-wrap-distance-bottom:0;mso-position-horizontal:absolute;mso-position-horizontal-relative:text;mso-position-vertical:absolute;mso-position-vertical-relative:text;mso-height-percent:0;mso-height-relative:margin;v-text-anchor:top" coordsize="1923707,423214" o:gfxdata="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" path="m,l1923707,r,423214l,423214,,e" fillcolor="#2c9cfb" stroked="f" strokeweight="0">
               <v:stroke miterlimit="83231f" joinstyle="miter"/>
@@ -649,11 +682,12 @@
     <w:r>
       <w:rPr>
         <w:noProof/>
+        <w:lang w:val="en-GB" w:eastAsia="en-GB"/>
       </w:rPr>
       <mc:AlternateContent>
         <mc:Choice Requires="wps">
           <w:drawing>
-            <wp:anchor distT="0" distB="0" distL="114300" distR="114300" simplePos="0" relativeHeight="251663360" behindDoc="0" locked="0" layoutInCell="1" allowOverlap="1" wp14:anchorId="6B1CA16B" wp14:editId="446963D5">
+            <wp:anchor distT="0" distB="0" distL="114300" distR="114300" simplePos="0" relativeHeight="251663360" behindDoc="0" locked="0" layoutInCell="1" allowOverlap="1" wp14:anchorId="03B378FC" wp14:editId="173517A4">
               <wp:simplePos x="0" y="0"/>
               <wp:positionH relativeFrom="column">
                 <wp:posOffset>2842260</wp:posOffset>
@@ -664,7 +698,7 @@
               <wp:extent cx="1923415" cy="215265"/>
               <wp:effectExtent l="0" t="0" r="635" b="0"/>
               <wp:wrapNone/>
-              <wp:docPr id="4" name="Shape 474"/>
+              <wp:docPr id="3" name="Shape 474"/>
               <wp:cNvGraphicFramePr/>
               <a:graphic xmlns:a="http://schemas.openxmlformats.org/drawingml/2006/main">
                 <a:graphicData uri="http://schemas.microsoft.com/office/word/2010/wordprocessingShape">
@@ -729,7 +763,7 @@
             </wp:anchor>
           </w:drawing>
         </mc:Choice>
-        <mc:Fallback>
+        <mc:Fallback xmlns:w16se="http://schemas.microsoft.com/office/word/2015/wordml/symex" xmlns:w16cid="http://schemas.microsoft.com/office/word/2016/wordml/cid" xmlns:am3d="http://schemas.microsoft.com/office/drawing/2017/model3d" xmlns:aink="http://schemas.microsoft.com/office/drawing/2016/ink" xmlns:cx8="http://schemas.microsoft.com/office/drawing/2016/5/14/chartex" xmlns:cx7="http://schemas.microsoft.com/office/drawing/2016/5/13/chartex" xmlns:cx6="http://schemas.microsoft.com/office/drawing/2016/5/12/chartex" xmlns:cx5="http://schemas.microsoft.com/office/drawing/2016/5/11/chartex" xmlns:cx4="http://schemas.microsoft.com/office/drawing/2016/5/10/chartex" xmlns:cx3="http://schemas.microsoft.com/office/drawing/2016/5/9/chartex" xmlns:cx2="http://schemas.microsoft.com/office/drawing/2015/10/21/chartex" xmlns:cx1="http://schemas.microsoft.com/office/drawing/2015/9/8/chartex" xmlns:cx="http://schemas.microsoft.com/office/drawing/2014/chartex">
           <w:pict>
             <v:shape w14:anchorId="5D113C44" id="Shape 474" o:spid="_x0000_s1026" style="position:absolute;margin-left:223.8pt;margin-top:35.15pt;width:151.45pt;height:16.95pt;z-index:251663360;visibility:visible;mso-wrap-style:square;mso-height-percent:0;mso-wrap-distance-left:9pt;mso-wrap-distance-top:0;mso-wrap-distance-right:9pt;mso-wrap-distance-bottom:0;mso-position-horizontal:absolute;mso-position-horizontal-relative:text;mso-position-vertical:absolute;mso-position-vertical-relative:text;mso-height-percent:0;mso-height-relative:margin;v-text-anchor:top" coordsize="1923707,423214" o:gfxdata="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" path="m,l1923707,r,423214l,423214,,e" fillcolor="#fbcc33" stroked="f" strokeweight="0">
               <v:stroke miterlimit="83231f" joinstyle="miter"/>
@@ -742,11 +776,12 @@
     <w:r>
       <w:rPr>
         <w:noProof/>
+        <w:lang w:val="en-GB" w:eastAsia="en-GB"/>
       </w:rPr>
       <mc:AlternateContent>
         <mc:Choice Requires="wps">
           <w:drawing>
-            <wp:anchor distT="0" distB="0" distL="114300" distR="114300" simplePos="0" relativeHeight="251664384" behindDoc="0" locked="0" layoutInCell="1" allowOverlap="1" wp14:anchorId="26C9E4B1" wp14:editId="2A571DBD">
+            <wp:anchor distT="0" distB="0" distL="114300" distR="114300" simplePos="0" relativeHeight="251664384" behindDoc="0" locked="0" layoutInCell="1" allowOverlap="1" wp14:anchorId="6AD8BBFA" wp14:editId="17B05804">
               <wp:simplePos x="0" y="0"/>
               <wp:positionH relativeFrom="column">
                 <wp:posOffset>4765675</wp:posOffset>
@@ -757,7 +792,7 @@
               <wp:extent cx="1872615" cy="215837"/>
               <wp:effectExtent l="0" t="0" r="0" b="0"/>
               <wp:wrapNone/>
-              <wp:docPr id="5" name="Shape 475"/>
+              <wp:docPr id="4" name="Shape 475"/>
               <wp:cNvGraphicFramePr/>
               <a:graphic xmlns:a="http://schemas.openxmlformats.org/drawingml/2006/main">
                 <a:graphicData uri="http://schemas.microsoft.com/office/word/2010/wordprocessingShape">
@@ -822,7 +857,7 @@
             </wp:anchor>
           </w:drawing>
         </mc:Choice>
-        <mc:Fallback>
+        <mc:Fallback xmlns:w16se="http://schemas.microsoft.com/office/word/2015/wordml/symex" xmlns:w16cid="http://schemas.microsoft.com/office/word/2016/wordml/cid" xmlns:am3d="http://schemas.microsoft.com/office/drawing/2017/model3d" xmlns:aink="http://schemas.microsoft.com/office/drawing/2016/ink" xmlns:cx8="http://schemas.microsoft.com/office/drawing/2016/5/14/chartex" xmlns:cx7="http://schemas.microsoft.com/office/drawing/2016/5/13/chartex" xmlns:cx6="http://schemas.microsoft.com/office/drawing/2016/5/12/chartex" xmlns:cx5="http://schemas.microsoft.com/office/drawing/2016/5/11/chartex" xmlns:cx4="http://schemas.microsoft.com/office/drawing/2016/5/10/chartex" xmlns:cx3="http://schemas.microsoft.com/office/drawing/2016/5/9/chartex" xmlns:cx2="http://schemas.microsoft.com/office/drawing/2015/10/21/chartex" xmlns:cx1="http://schemas.microsoft.com/office/drawing/2015/9/8/chartex" xmlns:cx="http://schemas.microsoft.com/office/drawing/2014/chartex">
           <w:pict>
             <v:shape w14:anchorId="266BE897" id="Shape 475" o:spid="_x0000_s1026" style="position:absolute;margin-left:375.25pt;margin-top:35.2pt;width:147.45pt;height:17pt;z-index:251664384;visibility:visible;mso-wrap-style:square;mso-height-percent:0;mso-wrap-distance-left:9pt;mso-wrap-distance-top:0;mso-wrap-distance-right:9pt;mso-wrap-distance-bottom:0;mso-position-horizontal:absolute;mso-position-horizontal-relative:text;mso-position-vertical:absolute;mso-position-vertical-relative:text;mso-height-percent:0;mso-height-relative:margin;v-text-anchor:top" coordsize="1798569,423214" o:gfxdata="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" path="m,l1798569,r,423214l,423214,,e" fillcolor="#2e7ac7" stroked="f" strokeweight="0">
               <v:stroke miterlimit="83231f" joinstyle="miter"/>
@@ -835,9 +870,10 @@
     <w:r>
       <w:rPr>
         <w:noProof/>
+        <w:lang w:val="en-GB" w:eastAsia="en-GB"/>
       </w:rPr>
       <w:drawing>
-        <wp:anchor distT="0" distB="0" distL="114300" distR="114300" simplePos="0" relativeHeight="251666432" behindDoc="0" locked="0" layoutInCell="1" allowOverlap="1" wp14:anchorId="27D2229B" wp14:editId="438652CD">
+        <wp:anchor distT="0" distB="0" distL="114300" distR="114300" simplePos="0" relativeHeight="251666432" behindDoc="0" locked="0" layoutInCell="1" allowOverlap="1" wp14:anchorId="632D3E09" wp14:editId="59B1BC08">
           <wp:simplePos x="0" y="0"/>
           <wp:positionH relativeFrom="column">
             <wp:posOffset>6105525</wp:posOffset>
@@ -889,9 +925,10 @@
     <w:r>
       <w:rPr>
         <w:noProof/>
+        <w:lang w:val="en-GB" w:eastAsia="en-GB"/>
       </w:rPr>
       <w:drawing>
-        <wp:anchor distT="0" distB="0" distL="114300" distR="114300" simplePos="0" relativeHeight="251665408" behindDoc="0" locked="0" layoutInCell="1" allowOverlap="1" wp14:anchorId="132348AF" wp14:editId="4BA81C9E">
+        <wp:anchor distT="0" distB="0" distL="114300" distR="114300" simplePos="0" relativeHeight="251665408" behindDoc="0" locked="0" layoutInCell="1" allowOverlap="1" wp14:anchorId="128753CE" wp14:editId="6CA6B197">
           <wp:simplePos x="0" y="0"/>
           <wp:positionH relativeFrom="column">
             <wp:posOffset>-893445</wp:posOffset>
@@ -954,7 +991,7 @@
 </file>
 
 <file path=word/footnotes.xml><?xml version="1.0" encoding="utf-8"?>
-<w:footnotes xmlns:wpc="http://schemas.microsoft.com/office/word/2010/wordprocessingCanvas" xmlns:cx="http://schemas.microsoft.com/office/drawing/2014/chartex" xmlns:cx1="http://schemas.microsoft.com/office/drawing/2015/9/8/chartex" xmlns:cx2="http://schemas.microsoft.com/office/drawing/2015/10/21/chartex" xmlns:cx3="http://schemas.microsoft.com/office/drawing/2016/5/9/chartex" xmlns:cx4="http://schemas.microsoft.com/office/drawing/2016/5/10/chartex" xmlns:cx5="http://schemas.microsoft.com/office/drawing/2016/5/11/chartex" xmlns:cx6="http://schemas.microsoft.com/office/drawing/2016/5/12/chartex" xmlns:cx7="http://schemas.microsoft.com/office/drawing/2016/5/13/chartex" xmlns:cx8="http://schemas.microsoft.com/office/drawing/2016/5/14/chartex" xmlns:mc="http://schemas.openxmlformats.org/markup-compatibility/2006" xmlns:aink="http://schemas.microsoft.com/office/drawing/2016/ink" xmlns:am3d="http://schemas.microsoft.com/office/drawing/2017/model3d" xmlns:o="urn:schemas-microsoft-com:office:office" xmlns:r="http://schemas.openxmlformats.org/officeDocument/2006/relationships" xmlns:m="http://schemas.openxmlformats.org/officeDocument/2006/math" xmlns:v="urn:schemas-microsoft-com:vml" xmlns:wp14="http://schemas.microsoft.com/office/word/2010/wordprocessingDrawing" xmlns:wp="http://schemas.openxmlformats.org/drawingml/2006/wordprocessingDrawing" xmlns:w10="urn:schemas-microsoft-com:office:word" xmlns:w="http://schemas.openxmlformats.org/wordprocessingml/2006/main" xmlns:w14="http://schemas.microsoft.com/office/word/2010/wordml" xmlns:w15="http://schemas.microsoft.com/office/word/2012/wordml" xmlns:w16cid="http://schemas.microsoft.com/office/word/2016/wordml/cid" xmlns:w16se="http://schemas.microsoft.com/office/word/2015/wordml/symex" xmlns:wpg="http://schemas.microsoft.com/office/word/2010/wordprocessingGroup" xmlns:wpi="http://schemas.microsoft.com/office/word/2010/wordprocessingInk" xmlns:wne="http://schemas.microsoft.com/office/word/2006/wordml" xmlns:wps="http://schemas.microsoft.com/office/word/2010/wordprocessingShape" mc:Ignorable="w14 w15 w16se w16cid wp14">
+<w:footnotes xmlns:wpc="http://schemas.microsoft.com/office/word/2010/wordprocessingCanvas" xmlns:mo="http://schemas.microsoft.com/office/mac/office/2008/main" xmlns:mc="http://schemas.openxmlformats.org/markup-compatibility/2006" xmlns:mv="urn:schemas-microsoft-com:mac:vml" xmlns:o="urn:schemas-microsoft-com:office:office" xmlns:r="http://schemas.openxmlformats.org/officeDocument/2006/relationships" xmlns:m="http://schemas.openxmlformats.org/officeDocument/2006/math" xmlns:v="urn:schemas-microsoft-com:vml" xmlns:wp14="http://schemas.microsoft.com/office/word/2010/wordprocessingDrawing" xmlns:wp="http://schemas.openxmlformats.org/drawingml/2006/wordprocessingDrawing" xmlns:w10="urn:schemas-microsoft-com:office:word" xmlns:w="http://schemas.openxmlformats.org/wordprocessingml/2006/main" xmlns:w14="http://schemas.microsoft.com/office/word/2010/wordml" xmlns:w15="http://schemas.microsoft.com/office/word/2012/wordml" xmlns:wpg="http://schemas.microsoft.com/office/word/2010/wordprocessingGroup" xmlns:wpi="http://schemas.microsoft.com/office/word/2010/wordprocessingInk" xmlns:wne="http://schemas.microsoft.com/office/word/2006/wordml" xmlns:wps="http://schemas.microsoft.com/office/word/2010/wordprocessingShape" mc:Ignorable="w14 w15 wp14">
   <w:footnote w:type="separator" w:id="-1">
     <w:p>
       <w:pPr>
@@ -979,7 +1016,7 @@
 </file>
 
 <file path=word/header1.xml><?xml version="1.0" encoding="utf-8"?>
-<w:hdr xmlns:wpc="http://schemas.microsoft.com/office/word/2010/wordprocessingCanvas" xmlns:cx="http://schemas.microsoft.com/office/drawing/2014/chartex" xmlns:cx1="http://schemas.microsoft.com/office/drawing/2015/9/8/chartex" xmlns:cx2="http://schemas.microsoft.com/office/drawing/2015/10/21/chartex" xmlns:cx3="http://schemas.microsoft.com/office/drawing/2016/5/9/chartex" xmlns:cx4="http://schemas.microsoft.com/office/drawing/2016/5/10/chartex" xmlns:cx5="http://schemas.microsoft.com/office/drawing/2016/5/11/chartex" xmlns:cx6="http://schemas.microsoft.com/office/drawing/2016/5/12/chartex" xmlns:cx7="http://schemas.microsoft.com/office/drawing/2016/5/13/chartex" xmlns:cx8="http://schemas.microsoft.com/office/drawing/2016/5/14/chartex" xmlns:mc="http://schemas.openxmlformats.org/markup-compatibility/2006" xmlns:aink="http://schemas.microsoft.com/office/drawing/2016/ink" xmlns:am3d="http://schemas.microsoft.com/office/drawing/2017/model3d" xmlns:o="urn:schemas-microsoft-com:office:office" xmlns:r="http://schemas.openxmlformats.org/officeDocument/2006/relationships" xmlns:m="http://schemas.openxmlformats.org/officeDocument/2006/math" xmlns:v="urn:schemas-microsoft-com:vml" xmlns:wp14="http://schemas.microsoft.com/office/word/2010/wordprocessingDrawing" xmlns:wp="http://schemas.openxmlformats.org/drawingml/2006/wordprocessingDrawing" xmlns:w10="urn:schemas-microsoft-com:office:word" xmlns:w="http://schemas.openxmlformats.org/wordprocessingml/2006/main" xmlns:w14="http://schemas.microsoft.com/office/word/2010/wordml" xmlns:w15="http://schemas.microsoft.com/office/word/2012/wordml" xmlns:w16cid="http://schemas.microsoft.com/office/word/2016/wordml/cid" xmlns:w16se="http://schemas.microsoft.com/office/word/2015/wordml/symex" xmlns:wpg="http://schemas.microsoft.com/office/word/2010/wordprocessingGroup" xmlns:wpi="http://schemas.microsoft.com/office/word/2010/wordprocessingInk" xmlns:wne="http://schemas.microsoft.com/office/word/2006/wordml" xmlns:wps="http://schemas.microsoft.com/office/word/2010/wordprocessingShape" mc:Ignorable="w14 w15 w16se w16cid wp14">
+<w:hdr xmlns:wpc="http://schemas.microsoft.com/office/word/2010/wordprocessingCanvas" xmlns:mo="http://schemas.microsoft.com/office/mac/office/2008/main" xmlns:mc="http://schemas.openxmlformats.org/markup-compatibility/2006" xmlns:mv="urn:schemas-microsoft-com:mac:vml" xmlns:o="urn:schemas-microsoft-com:office:office" xmlns:r="http://schemas.openxmlformats.org/officeDocument/2006/relationships" xmlns:m="http://schemas.openxmlformats.org/officeDocument/2006/math" xmlns:v="urn:schemas-microsoft-com:vml" xmlns:wp14="http://schemas.microsoft.com/office/word/2010/wordprocessingDrawing" xmlns:wp="http://schemas.openxmlformats.org/drawingml/2006/wordprocessingDrawing" xmlns:w10="urn:schemas-microsoft-com:office:word" xmlns:w="http://schemas.openxmlformats.org/wordprocessingml/2006/main" xmlns:w14="http://schemas.microsoft.com/office/word/2010/wordml" xmlns:w15="http://schemas.microsoft.com/office/word/2012/wordml" xmlns:wpg="http://schemas.microsoft.com/office/word/2010/wordprocessingGroup" xmlns:wpi="http://schemas.microsoft.com/office/word/2010/wordprocessingInk" xmlns:wne="http://schemas.microsoft.com/office/word/2006/wordml" xmlns:wps="http://schemas.microsoft.com/office/word/2010/wordprocessingShape" mc:Ignorable="w14 w15 wp14">
   <w:p>
     <w:pPr>
       <w:pStyle w:val="Header"/>
@@ -990,11 +1027,12 @@
         <w:b/>
         <w:noProof/>
         <w:sz w:val="22"/>
+        <w:lang w:val="en-GB" w:eastAsia="en-GB"/>
       </w:rPr>
       <mc:AlternateContent>
         <mc:Choice Requires="wpg">
           <w:drawing>
-            <wp:anchor distT="0" distB="0" distL="114300" distR="114300" simplePos="0" relativeHeight="251671552" behindDoc="0" locked="0" layoutInCell="1" allowOverlap="1" wp14:anchorId="7AB63441" wp14:editId="3AFFA1AB">
+            <wp:anchor distT="0" distB="0" distL="114300" distR="114300" simplePos="0" relativeHeight="251671552" behindDoc="0" locked="0" layoutInCell="1" allowOverlap="1" wp14:anchorId="67348086" wp14:editId="643377F5">
               <wp:simplePos x="0" y="0"/>
               <wp:positionH relativeFrom="page">
                 <wp:align>left</wp:align>
@@ -1107,7 +1145,7 @@
                                 <w:noProof/>
                                 <w:sz w:val="30"/>
                               </w:rPr>
-                              <w:t>2</w:t>
+                              <w:t>1</w:t>
                             </w:r>
                             <w:r>
                               <w:rPr>
@@ -1580,7 +1618,7 @@
         </mc:Choice>
         <mc:Fallback>
           <w:pict>
-            <v:group w14:anchorId="7AB63441" id="Group 369" o:spid="_x0000_s1026" style="position:absolute;left:0;text-align:left;margin-left:0;margin-top:0;width:594.75pt;height:147pt;z-index:251671552;mso-position-horizontal:left;mso-position-horizontal-relative:page;mso-position-vertical:top;mso-position-vertical-relative:page;mso-width-relative:margin" coordsize="75533,18669" o:gfxdata="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">
+            <v:group w14:anchorId="67348086" id="Group 369" o:spid="_x0000_s1026" style="position:absolute;left:0;text-align:left;margin-left:0;margin-top:0;width:594.75pt;height:147pt;z-index:251671552;mso-position-horizontal:left;mso-position-horizontal-relative:page;mso-position-vertical:top;mso-position-vertical-relative:page;mso-width-relative:margin" coordsize="7553325,1866900" o:gfxdata="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">
               <v:shapetype id="_x0000_t75" coordsize="21600,21600" o:spt="75" o:preferrelative="t" path="m@4@5l@4@11@9@11@9@5xe" filled="f" stroked="f">
                 <v:stroke joinstyle="miter"/>
                 <v:formulas>
@@ -1600,10 +1638,10 @@
                 <v:path o:extrusionok="f" gradientshapeok="t" o:connecttype="rect"/>
                 <o:lock v:ext="edit" aspectratio="t"/>
               </v:shapetype>
-              <v:shape id="Picture 8" o:spid="_x0000_s1027" type="#_x0000_t75" style="position:absolute;left:1143;top:9081;width:28123;height:7947;visibility:visible;mso-wrap-style:square" o:gfxdata="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">
+              <v:shape id="Picture 8" o:spid="_x0000_s1027" type="#_x0000_t75" style="position:absolute;left:114300;top:908150;width:2812329;height:794666;visibility:visible;mso-wrap-style:square" o:gfxdata="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">
                 <v:imagedata r:id="rId2" o:title=""/>
               </v:shape>
-              <v:rect id="Rectangle 13" o:spid="_x0000_s1028" style="position:absolute;left:62522;top:15344;width:11582;height:3079;visibility:visible;mso-wrap-style:square;v-text-anchor:top" o:gfxdata="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" filled="f" stroked="f">
+              <v:rect id="Rectangle 13" o:spid="_x0000_s1028" style="position:absolute;left:6252297;top:1534469;width:1158153;height:307923;visibility:visible;mso-wrap-style:square;v-text-anchor:top" o:gfxdata="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" filled="f" stroked="f">
                 <v:textbox inset="0,0,0,0">
                   <w:txbxContent>
                     <w:p>
@@ -1656,7 +1694,7 @@
                           <w:noProof/>
                           <w:sz w:val="30"/>
                         </w:rPr>
-                        <w:t>2</w:t>
+                        <w:t>1</w:t>
                       </w:r>
                       <w:r>
                         <w:rPr>
@@ -1727,27 +1765,27 @@
                   </w:txbxContent>
                 </v:textbox>
               </v:rect>
-              <v:shape id="Shape 472" o:spid="_x0000_s1029" style="position:absolute;width:18332;height:1787;visibility:visible;mso-wrap-style:square;v-text-anchor:top" coordsize="1833271,423214" o:gfxdata="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" path="m,l1833271,r,423214l,423214,,e" fillcolor="#ed462e" stroked="f" strokeweight="0">
+              <v:shape id="Shape 472" o:spid="_x0000_s1029" style="position:absolute;width:1833271;height:178765;visibility:visible;mso-wrap-style:square;v-text-anchor:top" coordsize="1833271,423214" o:gfxdata="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" path="m0,0l1833271,,1833271,423214,,423214,,0e" fillcolor="#ed462e" stroked="f" strokeweight="0">
                 <v:stroke miterlimit="83231f" joinstyle="miter"/>
                 <v:path arrowok="t" textboxrect="0,0,1833271,423214"/>
               </v:shape>
-              <v:shape id="Shape 473" o:spid="_x0000_s1030" style="position:absolute;left:18332;width:19237;height:1787;visibility:visible;mso-wrap-style:square;v-text-anchor:top" coordsize="1923707,423214" o:gfxdata="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" path="m,l1923707,r,423214l,423214,,e" fillcolor="#2c9cfb" stroked="f" strokeweight="0">
+              <v:shape id="Shape 473" o:spid="_x0000_s1030" style="position:absolute;left:1833271;width:1923707;height:178765;visibility:visible;mso-wrap-style:square;v-text-anchor:top" coordsize="1923707,423214" o:gfxdata="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" path="m0,0l1923707,,1923707,423214,,423214,,0e" fillcolor="#2c9cfb" stroked="f" strokeweight="0">
                 <v:stroke miterlimit="83231f" joinstyle="miter"/>
                 <v:path arrowok="t" textboxrect="0,0,1923707,423214"/>
               </v:shape>
-              <v:shape id="Shape 474" o:spid="_x0000_s1031" style="position:absolute;left:37569;width:19237;height:1787;visibility:visible;mso-wrap-style:square;v-text-anchor:top" coordsize="1923707,423214" o:gfxdata="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" path="m,l1923707,r,423214l,423214,,e" fillcolor="#fbcc33" stroked="f" strokeweight="0">
+              <v:shape id="Shape 474" o:spid="_x0000_s1031" style="position:absolute;left:3756977;width:1923707;height:178765;visibility:visible;mso-wrap-style:square;v-text-anchor:top" coordsize="1923707,423214" o:gfxdata="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" path="m0,0l1923707,,1923707,423214,,423214,,0e" fillcolor="#fbcc33" stroked="f" strokeweight="0">
                 <v:stroke miterlimit="83231f" joinstyle="miter"/>
                 <v:path arrowok="t" textboxrect="0,0,1923707,423214"/>
               </v:shape>
-              <v:shape id="Shape 475" o:spid="_x0000_s1032" style="position:absolute;left:56806;width:18727;height:1787;visibility:visible;mso-wrap-style:square;v-text-anchor:top" coordsize="1798569,423214" o:gfxdata="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" path="m,l1798569,r,423214l,423214,,e" fillcolor="#2e7ac7" stroked="f" strokeweight="0">
+              <v:shape id="Shape 475" o:spid="_x0000_s1032" style="position:absolute;left:5680672;width:1872653;height:178765;visibility:visible;mso-wrap-style:square;v-text-anchor:top" coordsize="1798569,423214" o:gfxdata="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" path="m0,0l1798569,,1798569,423214,,423214,,0e" fillcolor="#2e7ac7" stroked="f" strokeweight="0">
                 <v:stroke miterlimit="83231f" joinstyle="miter"/>
                 <v:path arrowok="t" textboxrect="0,0,1798569,423214"/>
               </v:shape>
-              <v:shape id="Shape 476" o:spid="_x0000_s1033" style="position:absolute;top:1788;width:75438;height:6122;visibility:visible;mso-wrap-style:square;v-text-anchor:top" coordsize="7479241,612280" o:gfxdata="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" path="m,l7479241,r,612280l,612280,,e" fillcolor="black [3213]" stroked="f" strokeweight="0">
+              <v:shape id="Shape 476" o:spid="_x0000_s1033" style="position:absolute;top:178803;width:7543800;height:612280;visibility:visible;mso-wrap-style:square;v-text-anchor:top" coordsize="7479241,612280" o:gfxdata="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" path="m0,0l7479241,,7479241,612280,,612280,,0e" fillcolor="black [3213]" stroked="f" strokeweight="0">
                 <v:stroke miterlimit="83231f" joinstyle="miter"/>
                 <v:path arrowok="t" textboxrect="0,0,7479241,612280"/>
               </v:shape>
-              <v:rect id="Rectangle 305" o:spid="_x0000_s1034" style="position:absolute;top:2507;width:75533;height:5748;visibility:visible;mso-wrap-style:square;v-text-anchor:top" o:gfxdata="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" filled="f" stroked="f">
+              <v:rect id="Rectangle 305" o:spid="_x0000_s1034" style="position:absolute;top:250718;width:7553325;height:574789;visibility:visible;mso-wrap-style:square;v-text-anchor:top" o:gfxdata="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" filled="f" stroked="f">
                 <v:textbox inset="0,0,0,0">
                   <w:txbxContent>
                     <w:sdt>
@@ -1788,7 +1826,7 @@
                   </w:txbxContent>
                 </v:textbox>
               </v:rect>
-              <v:shape id="Shape 477" o:spid="_x0000_s1035" style="position:absolute;left:1143;top:18211;width:73532;height:458;visibility:visible;mso-wrap-style:square;v-text-anchor:top" coordsize="6303912,24905" o:gfxdata="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" path="m,l6303912,r,24905l,24905,,e" fillcolor="black [3213]" stroked="f" strokeweight="0">
+              <v:shape id="Shape 477" o:spid="_x0000_s1035" style="position:absolute;left:114300;top:1821181;width:7353299;height:45719;visibility:visible;mso-wrap-style:square;v-text-anchor:top" coordsize="6303912,24905" o:gfxdata="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" path="m0,0l6303912,,6303912,24905,,24905,,0e" fillcolor="black [3213]" stroked="f" strokeweight="0">
                 <v:stroke miterlimit="83231f" joinstyle="miter"/>
                 <v:path arrowok="t" textboxrect="0,0,6303912,24905"/>
               </v:shape>
@@ -1801,11 +1839,12 @@
     <w:r>
       <w:rPr>
         <w:noProof/>
+        <w:lang w:val="en-GB" w:eastAsia="en-GB"/>
       </w:rPr>
       <mc:AlternateContent>
         <mc:Choice Requires="wps">
           <w:drawing>
-            <wp:anchor distT="0" distB="0" distL="114300" distR="114300" simplePos="0" relativeHeight="251673600" behindDoc="0" locked="0" layoutInCell="1" allowOverlap="1" wp14:anchorId="09F6B68F" wp14:editId="58C63E73">
+            <wp:anchor distT="0" distB="0" distL="114300" distR="114300" simplePos="0" relativeHeight="251673600" behindDoc="0" locked="0" layoutInCell="1" allowOverlap="1" wp14:anchorId="258DE5B2" wp14:editId="4FB1A286">
               <wp:simplePos x="0" y="0"/>
               <wp:positionH relativeFrom="column">
                 <wp:posOffset>3597275</wp:posOffset>
@@ -1863,7 +1902,7 @@
         </mc:Choice>
         <mc:Fallback>
           <w:pict>
-            <v:rect w14:anchorId="09F6B68F" id="Rectangle 21" o:spid="_x0000_s1036" style="position:absolute;left:0;text-align:left;margin-left:283.25pt;margin-top:30.2pt;width:228.65pt;height:25.85pt;z-index:251673600;visibility:visible;mso-wrap-style:square;mso-width-percent:0;mso-wrap-distance-left:9pt;mso-wrap-distance-top:0;mso-wrap-distance-right:9pt;mso-wrap-distance-bottom:0;mso-position-horizontal:absolute;mso-position-horizontal-relative:text;mso-position-vertical:absolute;mso-position-vertical-relative:text;mso-width-percent:0;mso-width-relative:margin;v-text-anchor:top" o:gfxdata="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" filled="f" stroked="f">
+            <v:rect w14:anchorId="258DE5B2" id="Rectangle 21" o:spid="_x0000_s1036" style="position:absolute;left:0;text-align:left;margin-left:283.25pt;margin-top:30.2pt;width:228.65pt;height:25.85pt;z-index:251673600;visibility:visible;mso-wrap-style:square;mso-width-percent:0;mso-wrap-distance-left:9pt;mso-wrap-distance-top:0;mso-wrap-distance-right:9pt;mso-wrap-distance-bottom:0;mso-position-horizontal:absolute;mso-position-horizontal-relative:text;mso-position-vertical:absolute;mso-position-vertical-relative:text;mso-width-percent:0;mso-width-relative:margin;v-text-anchor:top" o:gfxdata="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" filled="f" stroked="f">
               <v:textbox inset="0,0,0,0">
                 <w:txbxContent>
                   <w:p>
@@ -1887,11 +1926,12 @@
     <w:r>
       <w:rPr>
         <w:noProof/>
+        <w:lang w:val="en-GB" w:eastAsia="en-GB"/>
       </w:rPr>
       <mc:AlternateContent>
         <mc:Choice Requires="wps">
           <w:drawing>
-            <wp:anchor distT="0" distB="0" distL="114300" distR="114300" simplePos="0" relativeHeight="251672576" behindDoc="0" locked="0" layoutInCell="1" allowOverlap="1" wp14:anchorId="4856ABF3" wp14:editId="400F71E1">
+            <wp:anchor distT="0" distB="0" distL="114300" distR="114300" simplePos="0" relativeHeight="251672576" behindDoc="0" locked="0" layoutInCell="1" allowOverlap="1" wp14:anchorId="6CB4C5BE" wp14:editId="6E130CC5">
               <wp:simplePos x="0" y="0"/>
               <wp:positionH relativeFrom="column">
                 <wp:posOffset>2559729</wp:posOffset>
@@ -1975,7 +2015,7 @@
         </mc:Choice>
         <mc:Fallback>
           <w:pict>
-            <v:rect w14:anchorId="4856ABF3" id="Rectangle 6" o:spid="_x0000_s1037" style="position:absolute;left:0;text-align:left;margin-left:201.55pt;margin-top:56.15pt;width:308.95pt;height:25.85pt;z-index:251672576;visibility:visible;mso-wrap-style:square;mso-width-percent:0;mso-wrap-distance-left:9pt;mso-wrap-distance-top:0;mso-wrap-distance-right:9pt;mso-wrap-distance-bottom:0;mso-position-horizontal:absolute;mso-position-horizontal-relative:text;mso-position-vertical:absolute;mso-position-vertical-relative:text;mso-width-percent:0;mso-width-relative:margin;v-text-anchor:top" o:gfxdata="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" filled="f" stroked="f">
+            <v:rect w14:anchorId="6CB4C5BE" id="Rectangle 6" o:spid="_x0000_s1037" style="position:absolute;left:0;text-align:left;margin-left:201.55pt;margin-top:56.15pt;width:308.95pt;height:25.85pt;z-index:251672576;visibility:visible;mso-wrap-style:square;mso-width-percent:0;mso-wrap-distance-left:9pt;mso-wrap-distance-top:0;mso-wrap-distance-right:9pt;mso-wrap-distance-bottom:0;mso-position-horizontal:absolute;mso-position-horizontal-relative:text;mso-position-vertical:absolute;mso-position-vertical-relative:text;mso-width-percent:0;mso-width-relative:margin;v-text-anchor:top" o:gfxdata="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" filled="f" stroked="f">
               <v:textbox inset="0,0,0,0">
                 <w:txbxContent>
                   <w:p>
@@ -2027,8 +2067,8 @@
 </file>
 
 <file path=word/numbering.xml><?xml version="1.0" encoding="utf-8"?>
-<w:numbering xmlns:wpc="http://schemas.microsoft.com/office/word/2010/wordprocessingCanvas" xmlns:cx="http://schemas.microsoft.com/office/drawing/2014/chartex" xmlns:cx1="http://schemas.microsoft.com/office/drawing/2015/9/8/chartex" xmlns:cx2="http://schemas.microsoft.com/office/drawing/2015/10/21/chartex" xmlns:cx3="http://schemas.microsoft.com/office/drawing/2016/5/9/chartex" xmlns:cx4="http://schemas.microsoft.com/office/drawing/2016/5/10/chartex" xmlns:cx5="http://schemas.microsoft.com/office/drawing/2016/5/11/chartex" xmlns:cx6="http://schemas.microsoft.com/office/drawing/2016/5/12/chartex" xmlns:cx7="http://schemas.microsoft.com/office/drawing/2016/5/13/chartex" xmlns:cx8="http://schemas.microsoft.com/office/drawing/2016/5/14/chartex" xmlns:mc="http://schemas.openxmlformats.org/markup-compatibility/2006" xmlns:aink="http://schemas.microsoft.com/office/drawing/2016/ink" xmlns:am3d="http://schemas.microsoft.com/office/drawing/2017/model3d" xmlns:o="urn:schemas-microsoft-com:office:office" xmlns:r="http://schemas.openxmlformats.org/officeDocument/2006/relationships" xmlns:m="http://schemas.openxmlformats.org/officeDocument/2006/math" xmlns:v="urn:schemas-microsoft-com:vml" xmlns:wp14="http://schemas.microsoft.com/office/word/2010/wordprocessingDrawing" xmlns:wp="http://schemas.openxmlformats.org/drawingml/2006/wordprocessingDrawing" xmlns:w10="urn:schemas-microsoft-com:office:word" xmlns:w="http://schemas.openxmlformats.org/wordprocessingml/2006/main" xmlns:w14="http://schemas.microsoft.com/office/word/2010/wordml" xmlns:w15="http://schemas.microsoft.com/office/word/2012/wordml" xmlns:w16cid="http://schemas.microsoft.com/office/word/2016/wordml/cid" xmlns:w16se="http://schemas.microsoft.com/office/word/2015/wordml/symex" xmlns:wpg="http://schemas.microsoft.com/office/word/2010/wordprocessingGroup" xmlns:wpi="http://schemas.microsoft.com/office/word/2010/wordprocessingInk" xmlns:wne="http://schemas.microsoft.com/office/word/2006/wordml" xmlns:wps="http://schemas.microsoft.com/office/word/2010/wordprocessingShape" mc:Ignorable="w14 w15 w16se w16cid wp14">
-  <w:abstractNum w:abstractNumId="0" w15:restartNumberingAfterBreak="0">
+<w:numbering xmlns:wpc="http://schemas.microsoft.com/office/word/2010/wordprocessingCanvas" xmlns:mo="http://schemas.microsoft.com/office/mac/office/2008/main" xmlns:mc="http://schemas.openxmlformats.org/markup-compatibility/2006" xmlns:mv="urn:schemas-microsoft-com:mac:vml" xmlns:o="urn:schemas-microsoft-com:office:office" xmlns:r="http://schemas.openxmlformats.org/officeDocument/2006/relationships" xmlns:m="http://schemas.openxmlformats.org/officeDocument/2006/math" xmlns:v="urn:schemas-microsoft-com:vml" xmlns:wp14="http://schemas.microsoft.com/office/word/2010/wordprocessingDrawing" xmlns:wp="http://schemas.openxmlformats.org/drawingml/2006/wordprocessingDrawing" xmlns:w10="urn:schemas-microsoft-com:office:word" xmlns:w="http://schemas.openxmlformats.org/wordprocessingml/2006/main" xmlns:w14="http://schemas.microsoft.com/office/word/2010/wordml" xmlns:w15="http://schemas.microsoft.com/office/word/2012/wordml" xmlns:wpg="http://schemas.microsoft.com/office/word/2010/wordprocessingGroup" xmlns:wpi="http://schemas.microsoft.com/office/word/2010/wordprocessingInk" xmlns:wne="http://schemas.microsoft.com/office/word/2006/wordml" xmlns:wps="http://schemas.microsoft.com/office/word/2010/wordprocessingShape" mc:Ignorable="w14 w15 wp14">
+  <w:abstractNum w:abstractNumId="0">
     <w:nsid w:val="0FAB416B"/>
     <w:multiLevelType w:val="hybridMultilevel"/>
     <w:tmpl w:val="E60E629C"/>
@@ -2124,7 +2164,7 @@
 </file>
 
 <file path=word/styles.xml><?xml version="1.0" encoding="utf-8"?>
-<w:styles xmlns:mc="http://schemas.openxmlformats.org/markup-compatibility/2006" xmlns:r="http://schemas.openxmlformats.org/officeDocument/2006/relationships" xmlns:w="http://schemas.openxmlformats.org/wordprocessingml/2006/main" xmlns:w14="http://schemas.microsoft.com/office/word/2010/wordml" xmlns:w15="http://schemas.microsoft.com/office/word/2012/wordml" xmlns:w16cid="http://schemas.microsoft.com/office/word/2016/wordml/cid" xmlns:w16se="http://schemas.microsoft.com/office/word/2015/wordml/symex" mc:Ignorable="w14 w15 w16se w16cid">
+<w:styles xmlns:mc="http://schemas.openxmlformats.org/markup-compatibility/2006" xmlns:r="http://schemas.openxmlformats.org/officeDocument/2006/relationships" xmlns:w="http://schemas.openxmlformats.org/wordprocessingml/2006/main" xmlns:w14="http://schemas.microsoft.com/office/word/2010/wordml" xmlns:w15="http://schemas.microsoft.com/office/word/2012/wordml" mc:Ignorable="w14 w15">
   <w:docDefaults>
     <w:rPrDefault>
       <w:rPr>
@@ -2140,7 +2180,7 @@
       </w:pPr>
     </w:pPrDefault>
   </w:docDefaults>
-  <w:latentStyles w:defLockedState="0" w:defUIPriority="99" w:defSemiHidden="0" w:defUnhideWhenUsed="0" w:defQFormat="0" w:count="375">
+  <w:latentStyles w:defLockedState="0" w:defUIPriority="99" w:defSemiHidden="0" w:defUnhideWhenUsed="0" w:defQFormat="0" w:count="380">
     <w:lsdException w:name="Normal" w:uiPriority="0" w:qFormat="1"/>
     <w:lsdException w:name="heading 1" w:uiPriority="9" w:qFormat="1"/>
     <w:lsdException w:name="heading 2" w:semiHidden="1" w:uiPriority="9" w:unhideWhenUsed="1" w:qFormat="1"/>
@@ -2512,10 +2552,6 @@
     <w:lsdException w:name="List Table 5 Dark Accent 6" w:uiPriority="50"/>
     <w:lsdException w:name="List Table 6 Colorful Accent 6" w:uiPriority="51"/>
     <w:lsdException w:name="List Table 7 Colorful Accent 6" w:uiPriority="52"/>
-    <w:lsdException w:name="Mention" w:semiHidden="1" w:unhideWhenUsed="1"/>
-    <w:lsdException w:name="Smart Hyperlink" w:semiHidden="1" w:unhideWhenUsed="1"/>
-    <w:lsdException w:name="Hashtag" w:semiHidden="1" w:unhideWhenUsed="1"/>
-    <w:lsdException w:name="Unresolved Mention" w:semiHidden="1" w:unhideWhenUsed="1"/>
   </w:latentStyles>
   <w:style w:type="paragraph" w:default="1" w:styleId="Normal">
     <w:name w:val="Normal"/>
@@ -3181,7 +3217,7 @@
 </file>
 
 <file path=customXml/itemProps1.xml><?xml version="1.0" encoding="utf-8"?>
-<ds:datastoreItem xmlns:ds="http://schemas.openxmlformats.org/officeDocument/2006/customXml" ds:itemID="{ED8652B7-899A-4ED0-BEC7-438E36563AFE}">
+<ds:datastoreItem xmlns:ds="http://schemas.openxmlformats.org/officeDocument/2006/customXml" ds:itemID="{E4F5B06E-C2A0-D74E-8F62-31A8F01BFE1F}">
   <ds:schemaRefs>
     <ds:schemaRef ds:uri="http://schemas.openxmlformats.org/officeDocument/2006/bibliography"/>
   </ds:schemaRefs>

</xml_diff>

<commit_message>
Minor updates to Blink and Liftoff
</commit_message>
<xml_diff>
--- a/DojoCon2106/Arduino/Arduino-Blink.docx
+++ b/DojoCon2106/Arduino/Arduino-Blink.docx
@@ -1,6 +1,6 @@
 
 <file path=word/document.xml><?xml version="1.0" encoding="utf-8"?>
-<w:document xmlns:wpc="http://schemas.microsoft.com/office/word/2010/wordprocessingCanvas" xmlns:mo="http://schemas.microsoft.com/office/mac/office/2008/main" xmlns:mc="http://schemas.openxmlformats.org/markup-compatibility/2006" xmlns:mv="urn:schemas-microsoft-com:mac:vml" xmlns:o="urn:schemas-microsoft-com:office:office" xmlns:r="http://schemas.openxmlformats.org/officeDocument/2006/relationships" xmlns:m="http://schemas.openxmlformats.org/officeDocument/2006/math" xmlns:v="urn:schemas-microsoft-com:vml" xmlns:wp14="http://schemas.microsoft.com/office/word/2010/wordprocessingDrawing" xmlns:wp="http://schemas.openxmlformats.org/drawingml/2006/wordprocessingDrawing" xmlns:w10="urn:schemas-microsoft-com:office:word" xmlns:w="http://schemas.openxmlformats.org/wordprocessingml/2006/main" xmlns:w14="http://schemas.microsoft.com/office/word/2010/wordml" xmlns:w15="http://schemas.microsoft.com/office/word/2012/wordml" xmlns:wpg="http://schemas.microsoft.com/office/word/2010/wordprocessingGroup" xmlns:wpi="http://schemas.microsoft.com/office/word/2010/wordprocessingInk" xmlns:wne="http://schemas.microsoft.com/office/word/2006/wordml" xmlns:wps="http://schemas.microsoft.com/office/word/2010/wordprocessingShape" mc:Ignorable="w14 w15 wp14">
+<w:document xmlns:wpc="http://schemas.microsoft.com/office/word/2010/wordprocessingCanvas" xmlns:cx="http://schemas.microsoft.com/office/drawing/2014/chartex" xmlns:cx1="http://schemas.microsoft.com/office/drawing/2015/9/8/chartex" xmlns:cx2="http://schemas.microsoft.com/office/drawing/2015/10/21/chartex" xmlns:cx3="http://schemas.microsoft.com/office/drawing/2016/5/9/chartex" xmlns:cx4="http://schemas.microsoft.com/office/drawing/2016/5/10/chartex" xmlns:cx5="http://schemas.microsoft.com/office/drawing/2016/5/11/chartex" xmlns:cx6="http://schemas.microsoft.com/office/drawing/2016/5/12/chartex" xmlns:cx7="http://schemas.microsoft.com/office/drawing/2016/5/13/chartex" xmlns:cx8="http://schemas.microsoft.com/office/drawing/2016/5/14/chartex" xmlns:mc="http://schemas.openxmlformats.org/markup-compatibility/2006" xmlns:aink="http://schemas.microsoft.com/office/drawing/2016/ink" xmlns:am3d="http://schemas.microsoft.com/office/drawing/2017/model3d" xmlns:o="urn:schemas-microsoft-com:office:office" xmlns:r="http://schemas.openxmlformats.org/officeDocument/2006/relationships" xmlns:m="http://schemas.openxmlformats.org/officeDocument/2006/math" xmlns:v="urn:schemas-microsoft-com:vml" xmlns:wp14="http://schemas.microsoft.com/office/word/2010/wordprocessingDrawing" xmlns:wp="http://schemas.openxmlformats.org/drawingml/2006/wordprocessingDrawing" xmlns:w10="urn:schemas-microsoft-com:office:word" xmlns:w="http://schemas.openxmlformats.org/wordprocessingml/2006/main" xmlns:w14="http://schemas.microsoft.com/office/word/2010/wordml" xmlns:w15="http://schemas.microsoft.com/office/word/2012/wordml" xmlns:w16cid="http://schemas.microsoft.com/office/word/2016/wordml/cid" xmlns:w16se="http://schemas.microsoft.com/office/word/2015/wordml/symex" xmlns:wpg="http://schemas.microsoft.com/office/word/2010/wordprocessingGroup" xmlns:wpi="http://schemas.microsoft.com/office/word/2010/wordprocessingInk" xmlns:wne="http://schemas.microsoft.com/office/word/2006/wordml" xmlns:wps="http://schemas.microsoft.com/office/word/2010/wordprocessingShape" mc:Ignorable="w14 w15 w16se w16cid wp14">
   <w:body>
     <w:p>
       <w:pPr>
@@ -23,12 +23,7 @@
         <w:t>Read the Getting Started and C Programming introductions before starting this exercise</w:t>
       </w:r>
       <w:r>
-        <w:t xml:space="preserve"> or a Mentor will</w:t>
-      </w:r>
-      <w:bookmarkStart w:id="0" w:name="_GoBack"/>
-      <w:bookmarkEnd w:id="0"/>
-      <w:r>
-        <w:t xml:space="preserve"> give you a basic introduction to this activity.</w:t>
+        <w:t xml:space="preserve"> or a Mentor will give you a basic introduction to this activity.</w:t>
       </w:r>
     </w:p>
     <w:p>
@@ -92,10 +87,6 @@
         <w:pStyle w:val="SushiNormal"/>
         <w:rPr>
           <w:rStyle w:val="SushiSectionNumber"/>
-          <w:rFonts w:ascii="Arial" w:eastAsia="Arial" w:hAnsi="Arial" w:cs="Arial"/>
-          <w:color w:val="000000" w:themeColor="text1"/>
-          <w:sz w:val="24"/>
-          <w:shd w:val="clear" w:color="auto" w:fill="auto"/>
         </w:rPr>
       </w:pPr>
       <w:r>
@@ -162,8 +153,11 @@
     </w:p>
     <w:p>
       <w:pPr>
-        <w:spacing w:after="160"/>
-        <w:ind w:left="0"/>
+        <w:pStyle w:val="SushiNormal"/>
+        <w:ind w:left="-270"/>
+        <w:rPr>
+          <w:color w:val="000000" w:themeColor="text1"/>
+        </w:rPr>
       </w:pPr>
       <w:r>
         <w:rPr>
@@ -172,7 +166,13 @@
         <w:t>3</w:t>
       </w:r>
       <w:r>
-        <w:t xml:space="preserve"> Now we can take a look at</w:t>
+        <w:t xml:space="preserve"> </w:t>
+      </w:r>
+      <w:r>
+        <w:t>T</w:t>
+      </w:r>
+      <w:r>
+        <w:t>ake a look at</w:t>
       </w:r>
       <w:r>
         <w:t xml:space="preserve"> a simple program to make the LED Blink</w:t>
@@ -190,16 +190,178 @@
         <w:t xml:space="preserve"> the Open Icon to look at the sketch </w:t>
       </w:r>
       <w:r>
+        <w:t>“</w:t>
+      </w:r>
+      <w:r>
         <w:t>Blink</w:t>
       </w:r>
       <w:r>
+        <w:t>”</w:t>
+      </w:r>
+      <w:r>
         <w:t xml:space="preserve"> </w:t>
       </w:r>
       <w:r>
         <w:t xml:space="preserve">in </w:t>
       </w:r>
       <w:r>
-        <w:t>the examples folder</w:t>
+        <w:t xml:space="preserve">the </w:t>
+      </w:r>
+      <w:r>
+        <w:t>Basics section of the Arduino Examples</w:t>
+      </w:r>
+      <w:r>
+        <w:t xml:space="preserve"> library.</w:t>
+      </w:r>
+    </w:p>
+    <w:p>
+      <w:pPr>
+        <w:pStyle w:val="SushiNormal"/>
+        <w:ind w:left="-270"/>
+      </w:pPr>
+      <w:r>
+        <w:t>Examine the code and read the comments. This will help you understand how a simple program can be written for the Arduino. Check that you have the right pin connected according to your program.</w:t>
+      </w:r>
+    </w:p>
+    <w:p>
+      <w:pPr>
+        <w:pStyle w:val="SushiNormal"/>
+        <w:ind w:left="-284"/>
+      </w:pPr>
+      <w:r>
+        <w:rPr>
+          <w:rStyle w:val="SushiSectionNumber"/>
+        </w:rPr>
+        <w:t>4</w:t>
+      </w:r>
+      <w:r>
+        <w:t xml:space="preserve"> Now click the Upload icon to load the program to the Arduino. You will see the RX and TX lights on the Arduino flicker and a confirmation message. A few seconds later you should see your program in action!</w:t>
+      </w:r>
+    </w:p>
+    <w:p>
+      <w:pPr>
+        <w:pStyle w:val="SushiNormal"/>
+        <w:ind w:left="-284"/>
+      </w:pPr>
+    </w:p>
+    <w:p>
+      <w:pPr>
+        <w:pStyle w:val="SushiNormal"/>
+        <w:ind w:left="-284"/>
+      </w:pPr>
+      <w:r>
+        <w:t>What’s next?</w:t>
+      </w:r>
+    </w:p>
+    <w:p>
+      <w:pPr>
+        <w:pStyle w:val="SushiNormal"/>
+        <w:ind w:left="-284"/>
+      </w:pPr>
+    </w:p>
+    <w:p>
+      <w:pPr>
+        <w:pStyle w:val="SushiNormal"/>
+        <w:ind w:left="-284"/>
+      </w:pPr>
+      <w:r>
+        <w:t xml:space="preserve">Try changing </w:t>
+      </w:r>
+    </w:p>
+    <w:p>
+      <w:pPr>
+        <w:pStyle w:val="SushiNormal"/>
+        <w:ind w:left="-284"/>
+      </w:pPr>
+    </w:p>
+    <w:p>
+      <w:pPr>
+        <w:pStyle w:val="SushiNormal"/>
+        <w:numPr>
+          <w:ilvl w:val="0"/>
+          <w:numId w:val="1"/>
+        </w:numPr>
+      </w:pPr>
+      <w:r>
+        <w:t>The timing interval</w:t>
+      </w:r>
+    </w:p>
+    <w:p>
+      <w:pPr>
+        <w:pStyle w:val="SushiNormal"/>
+        <w:numPr>
+          <w:ilvl w:val="0"/>
+          <w:numId w:val="1"/>
+        </w:numPr>
+      </w:pPr>
+      <w:r>
+        <w:t>The Port number (don’t forget to rewire)</w:t>
+      </w:r>
+    </w:p>
+    <w:p>
+      <w:pPr>
+        <w:pStyle w:val="SushiNormal"/>
+        <w:numPr>
+          <w:ilvl w:val="0"/>
+          <w:numId w:val="1"/>
+        </w:numPr>
+      </w:pPr>
+      <w:r>
+        <w:t>Add another LED to you board and add code to make that blink</w:t>
+      </w:r>
+    </w:p>
+    <w:p>
+      <w:pPr>
+        <w:pStyle w:val="SushiNormal"/>
+        <w:numPr>
+          <w:ilvl w:val="0"/>
+          <w:numId w:val="1"/>
+        </w:numPr>
+      </w:pPr>
+      <w:r>
+        <w:t>Move on to the next Challenge</w:t>
+      </w:r>
+      <w:r>
+        <w:t>!</w:t>
+      </w:r>
+    </w:p>
+    <w:p>
+      <w:pPr>
+        <w:pStyle w:val="SushiNormal"/>
+        <w:ind w:left="-284"/>
+      </w:pPr>
+      <w:r>
+        <w:lastRenderedPageBreak/>
+        <w:t>For more information and additional lessons try the following useful links:</w:t>
+      </w:r>
+    </w:p>
+    <w:p>
+      <w:pPr>
+        <w:pStyle w:val="SushiNormal"/>
+        <w:ind w:left="-284"/>
+      </w:pPr>
+      <w:hyperlink r:id="rId10" w:history="1">
+        <w:r>
+          <w:rPr>
+            <w:rStyle w:val="Hyperlink"/>
+          </w:rPr>
+          <w:t>http://www.robotshop.com/blog/en/arduino-5-minute-tutorials-lesson-2-basic-code-blink-led-2-3639</w:t>
+        </w:r>
+      </w:hyperlink>
+    </w:p>
+    <w:p>
+      <w:pPr>
+        <w:pStyle w:val="SushiNormal"/>
+        <w:ind w:left="-284"/>
+      </w:pPr>
+    </w:p>
+    <w:p>
+      <w:pPr>
+        <w:pStyle w:val="SushiNormal"/>
+        <w:ind w:left="-284"/>
+      </w:pPr>
+      <w:r>
+        <w:t>Sample Code:</w:t>
       </w:r>
     </w:p>
     <w:p>
@@ -214,11 +376,11 @@
           <w:lang w:val="en-GB" w:eastAsia="en-GB"/>
         </w:rPr>
         <w:drawing>
-          <wp:inline distT="0" distB="0" distL="0" distR="0" wp14:anchorId="713B0432" wp14:editId="001CF239">
+          <wp:inline distT="0" distB="0" distL="0" distR="0" wp14:anchorId="698AE7A3" wp14:editId="10E54D08">
             <wp:extent cx="3267075" cy="3692221"/>
             <wp:effectExtent l="0" t="0" r="0" b="3810"/>
             <wp:docPr id="45" name="Picture 45" descr="http://www.robotshop.com/blog/en/files/arduino-blink-led-basic-code.jpg">
-              <a:hlinkClick xmlns:a="http://schemas.openxmlformats.org/drawingml/2006/main" r:id="rId10"/>
+              <a:hlinkClick xmlns:a="http://schemas.openxmlformats.org/drawingml/2006/main" r:id="rId11"/>
             </wp:docPr>
             <wp:cNvGraphicFramePr>
               <a:graphicFrameLocks xmlns:a="http://schemas.openxmlformats.org/drawingml/2006/main" noChangeAspect="1"/>
@@ -228,14 +390,14 @@
                 <pic:pic xmlns:pic="http://schemas.openxmlformats.org/drawingml/2006/picture">
                   <pic:nvPicPr>
                     <pic:cNvPr id="0" name="irc_mi" descr="http://www.robotshop.com/blog/en/files/arduino-blink-led-basic-code.jpg">
-                      <a:hlinkClick r:id="rId10"/>
+                      <a:hlinkClick r:id="rId11"/>
                     </pic:cNvPr>
                     <pic:cNvPicPr>
                       <a:picLocks noChangeAspect="1" noChangeArrowheads="1"/>
                     </pic:cNvPicPr>
                   </pic:nvPicPr>
                   <pic:blipFill>
-                    <a:blip r:embed="rId11">
+                    <a:blip r:embed="rId12">
                       <a:extLst>
                         <a:ext uri="{28A0092B-C50C-407E-A947-70E740481C1C}">
                           <a14:useLocalDpi xmlns:a14="http://schemas.microsoft.com/office/drawing/2010/main" val="0"/>
@@ -277,170 +439,9 @@
       <w:pPr>
         <w:pStyle w:val="SushiNormal"/>
         <w:ind w:left="-284"/>
-        <w:rPr>
-          <w:rStyle w:val="SushiSectionNumber"/>
-        </w:rPr>
-      </w:pPr>
-      <w:r>
-        <w:t>Examine the code and read the comments. This will help you understand how a simple program can be written for the Arduino. Check that you have the right pin connected according to your program</w:t>
-      </w:r>
-      <w:r>
-        <w:t>.</w:t>
-      </w:r>
-    </w:p>
-    <w:p>
-      <w:pPr>
-        <w:pStyle w:val="SushiNormal"/>
-      </w:pPr>
-    </w:p>
-    <w:p>
-      <w:pPr>
-        <w:pStyle w:val="SushiNormal"/>
-        <w:ind w:left="-284"/>
-      </w:pPr>
-      <w:r>
-        <w:rPr>
-          <w:rStyle w:val="SushiSectionNumber"/>
-        </w:rPr>
-        <w:t>4</w:t>
-      </w:r>
-      <w:r>
-        <w:t xml:space="preserve"> Now click the Upload icon to load the program to the Arduino. You will see the RX and TX lights on the Arduino flicker and a confirmation message. A few seconds later you should see your program in action!</w:t>
-      </w:r>
-    </w:p>
-    <w:p>
-      <w:pPr>
-        <w:pStyle w:val="SushiNormal"/>
-        <w:ind w:left="-284"/>
-      </w:pPr>
-    </w:p>
-    <w:p>
-      <w:pPr>
-        <w:pStyle w:val="SushiNormal"/>
-        <w:ind w:left="-284"/>
-      </w:pPr>
-      <w:r>
-        <w:t>What’s next?</w:t>
-      </w:r>
-    </w:p>
-    <w:p>
-      <w:pPr>
-        <w:pStyle w:val="SushiNormal"/>
-        <w:ind w:left="-284"/>
-      </w:pPr>
-    </w:p>
-    <w:p>
-      <w:pPr>
-        <w:pStyle w:val="SushiNormal"/>
-        <w:ind w:left="-284"/>
-      </w:pPr>
-      <w:r>
-        <w:t xml:space="preserve">Try changing </w:t>
-      </w:r>
-    </w:p>
-    <w:p>
-      <w:pPr>
-        <w:pStyle w:val="SushiNormal"/>
-        <w:ind w:left="-284"/>
-      </w:pPr>
-    </w:p>
-    <w:p>
-      <w:pPr>
-        <w:pStyle w:val="SushiNormal"/>
-        <w:numPr>
-          <w:ilvl w:val="0"/>
-          <w:numId w:val="1"/>
-        </w:numPr>
-      </w:pPr>
-      <w:r>
-        <w:t>The timing interval</w:t>
-      </w:r>
-    </w:p>
-    <w:p>
-      <w:pPr>
-        <w:pStyle w:val="SushiNormal"/>
-        <w:numPr>
-          <w:ilvl w:val="0"/>
-          <w:numId w:val="1"/>
-        </w:numPr>
-      </w:pPr>
-      <w:r>
-        <w:t>The Port number (don’t forget to rewire)</w:t>
-      </w:r>
-    </w:p>
-    <w:p>
-      <w:pPr>
-        <w:pStyle w:val="SushiNormal"/>
-        <w:numPr>
-          <w:ilvl w:val="0"/>
-          <w:numId w:val="1"/>
-        </w:numPr>
-      </w:pPr>
-      <w:r>
-        <w:t>Add another LED to you board and add code to make that blink</w:t>
-      </w:r>
-    </w:p>
-    <w:p>
-      <w:pPr>
-        <w:pStyle w:val="SushiNormal"/>
-        <w:numPr>
-          <w:ilvl w:val="0"/>
-          <w:numId w:val="1"/>
-        </w:numPr>
-      </w:pPr>
-      <w:r>
-        <w:t>Move on to the next Challenge</w:t>
-      </w:r>
-      <w:r>
-        <w:t>!</w:t>
-      </w:r>
-    </w:p>
-    <w:p>
-      <w:pPr>
-        <w:pStyle w:val="SushiNormal"/>
-        <w:ind w:left="-284"/>
-      </w:pPr>
-    </w:p>
-    <w:p>
-      <w:pPr>
-        <w:pStyle w:val="SushiNormal"/>
-        <w:ind w:left="-284"/>
-      </w:pPr>
-      <w:r>
-        <w:t>For more information and additional lessons try the following useful links:</w:t>
-      </w:r>
-    </w:p>
-    <w:p>
-      <w:pPr>
-        <w:pStyle w:val="SushiNormal"/>
-        <w:ind w:left="-284"/>
-      </w:pPr>
-      <w:hyperlink r:id="rId12" w:history="1">
-        <w:r>
-          <w:rPr>
-            <w:rStyle w:val="Hyperlink"/>
-          </w:rPr>
-          <w:t>http://www.robotshop.com/blog/en/arduino-5-minute-tutorials-lesson-2-basic-code-blink-led-2-3639</w:t>
-        </w:r>
-      </w:hyperlink>
-    </w:p>
-    <w:p>
-      <w:pPr>
-        <w:pStyle w:val="SushiNormal"/>
-        <w:ind w:left="-284"/>
-      </w:pPr>
-    </w:p>
-    <w:p>
-      <w:pPr>
-        <w:pStyle w:val="SushiNormal"/>
-        <w:ind w:left="-284"/>
-      </w:pPr>
-    </w:p>
-    <w:p>
-      <w:pPr>
-        <w:pStyle w:val="SushiNormal"/>
-        <w:ind w:left="-284"/>
-      </w:pPr>
+      </w:pPr>
+      <w:bookmarkStart w:id="0" w:name="_GoBack"/>
+      <w:bookmarkEnd w:id="0"/>
     </w:p>
     <w:sectPr>
       <w:headerReference w:type="default" r:id="rId13"/>
@@ -455,7 +456,7 @@
 </file>
 
 <file path=word/endnotes.xml><?xml version="1.0" encoding="utf-8"?>
-<w:endnotes xmlns:wpc="http://schemas.microsoft.com/office/word/2010/wordprocessingCanvas" xmlns:mo="http://schemas.microsoft.com/office/mac/office/2008/main" xmlns:mc="http://schemas.openxmlformats.org/markup-compatibility/2006" xmlns:mv="urn:schemas-microsoft-com:mac:vml" xmlns:o="urn:schemas-microsoft-com:office:office" xmlns:r="http://schemas.openxmlformats.org/officeDocument/2006/relationships" xmlns:m="http://schemas.openxmlformats.org/officeDocument/2006/math" xmlns:v="urn:schemas-microsoft-com:vml" xmlns:wp14="http://schemas.microsoft.com/office/word/2010/wordprocessingDrawing" xmlns:wp="http://schemas.openxmlformats.org/drawingml/2006/wordprocessingDrawing" xmlns:w10="urn:schemas-microsoft-com:office:word" xmlns:w="http://schemas.openxmlformats.org/wordprocessingml/2006/main" xmlns:w14="http://schemas.microsoft.com/office/word/2010/wordml" xmlns:w15="http://schemas.microsoft.com/office/word/2012/wordml" xmlns:wpg="http://schemas.microsoft.com/office/word/2010/wordprocessingGroup" xmlns:wpi="http://schemas.microsoft.com/office/word/2010/wordprocessingInk" xmlns:wne="http://schemas.microsoft.com/office/word/2006/wordml" xmlns:wps="http://schemas.microsoft.com/office/word/2010/wordprocessingShape" mc:Ignorable="w14 w15 wp14">
+<w:endnotes xmlns:wpc="http://schemas.microsoft.com/office/word/2010/wordprocessingCanvas" xmlns:cx="http://schemas.microsoft.com/office/drawing/2014/chartex" xmlns:cx1="http://schemas.microsoft.com/office/drawing/2015/9/8/chartex" xmlns:cx2="http://schemas.microsoft.com/office/drawing/2015/10/21/chartex" xmlns:cx3="http://schemas.microsoft.com/office/drawing/2016/5/9/chartex" xmlns:cx4="http://schemas.microsoft.com/office/drawing/2016/5/10/chartex" xmlns:cx5="http://schemas.microsoft.com/office/drawing/2016/5/11/chartex" xmlns:cx6="http://schemas.microsoft.com/office/drawing/2016/5/12/chartex" xmlns:cx7="http://schemas.microsoft.com/office/drawing/2016/5/13/chartex" xmlns:cx8="http://schemas.microsoft.com/office/drawing/2016/5/14/chartex" xmlns:mc="http://schemas.openxmlformats.org/markup-compatibility/2006" xmlns:aink="http://schemas.microsoft.com/office/drawing/2016/ink" xmlns:am3d="http://schemas.microsoft.com/office/drawing/2017/model3d" xmlns:o="urn:schemas-microsoft-com:office:office" xmlns:r="http://schemas.openxmlformats.org/officeDocument/2006/relationships" xmlns:m="http://schemas.openxmlformats.org/officeDocument/2006/math" xmlns:v="urn:schemas-microsoft-com:vml" xmlns:wp14="http://schemas.microsoft.com/office/word/2010/wordprocessingDrawing" xmlns:wp="http://schemas.openxmlformats.org/drawingml/2006/wordprocessingDrawing" xmlns:w10="urn:schemas-microsoft-com:office:word" xmlns:w="http://schemas.openxmlformats.org/wordprocessingml/2006/main" xmlns:w14="http://schemas.microsoft.com/office/word/2010/wordml" xmlns:w15="http://schemas.microsoft.com/office/word/2012/wordml" xmlns:w16cid="http://schemas.microsoft.com/office/word/2016/wordml/cid" xmlns:w16se="http://schemas.microsoft.com/office/word/2015/wordml/symex" xmlns:wpg="http://schemas.microsoft.com/office/word/2010/wordprocessingGroup" xmlns:wpi="http://schemas.microsoft.com/office/word/2010/wordprocessingInk" xmlns:wne="http://schemas.microsoft.com/office/word/2006/wordml" xmlns:wps="http://schemas.microsoft.com/office/word/2010/wordprocessingShape" mc:Ignorable="w14 w15 w16se w16cid wp14">
   <w:endnote w:type="separator" w:id="-1">
     <w:p>
       <w:pPr>
@@ -480,7 +481,7 @@
 </file>
 
 <file path=word/footer1.xml><?xml version="1.0" encoding="utf-8"?>
-<w:ftr xmlns:wpc="http://schemas.microsoft.com/office/word/2010/wordprocessingCanvas" xmlns:mo="http://schemas.microsoft.com/office/mac/office/2008/main" xmlns:mc="http://schemas.openxmlformats.org/markup-compatibility/2006" xmlns:mv="urn:schemas-microsoft-com:mac:vml" xmlns:o="urn:schemas-microsoft-com:office:office" xmlns:r="http://schemas.openxmlformats.org/officeDocument/2006/relationships" xmlns:m="http://schemas.openxmlformats.org/officeDocument/2006/math" xmlns:v="urn:schemas-microsoft-com:vml" xmlns:wp14="http://schemas.microsoft.com/office/word/2010/wordprocessingDrawing" xmlns:wp="http://schemas.openxmlformats.org/drawingml/2006/wordprocessingDrawing" xmlns:w10="urn:schemas-microsoft-com:office:word" xmlns:w="http://schemas.openxmlformats.org/wordprocessingml/2006/main" xmlns:w14="http://schemas.microsoft.com/office/word/2010/wordml" xmlns:w15="http://schemas.microsoft.com/office/word/2012/wordml" xmlns:wpg="http://schemas.microsoft.com/office/word/2010/wordprocessingGroup" xmlns:wpi="http://schemas.microsoft.com/office/word/2010/wordprocessingInk" xmlns:wne="http://schemas.microsoft.com/office/word/2006/wordml" xmlns:wps="http://schemas.microsoft.com/office/word/2010/wordprocessingShape" mc:Ignorable="w14 w15 wp14">
+<w:ftr xmlns:wpc="http://schemas.microsoft.com/office/word/2010/wordprocessingCanvas" xmlns:cx="http://schemas.microsoft.com/office/drawing/2014/chartex" xmlns:cx1="http://schemas.microsoft.com/office/drawing/2015/9/8/chartex" xmlns:cx2="http://schemas.microsoft.com/office/drawing/2015/10/21/chartex" xmlns:cx3="http://schemas.microsoft.com/office/drawing/2016/5/9/chartex" xmlns:cx4="http://schemas.microsoft.com/office/drawing/2016/5/10/chartex" xmlns:cx5="http://schemas.microsoft.com/office/drawing/2016/5/11/chartex" xmlns:cx6="http://schemas.microsoft.com/office/drawing/2016/5/12/chartex" xmlns:cx7="http://schemas.microsoft.com/office/drawing/2016/5/13/chartex" xmlns:cx8="http://schemas.microsoft.com/office/drawing/2016/5/14/chartex" xmlns:mc="http://schemas.openxmlformats.org/markup-compatibility/2006" xmlns:aink="http://schemas.microsoft.com/office/drawing/2016/ink" xmlns:am3d="http://schemas.microsoft.com/office/drawing/2017/model3d" xmlns:o="urn:schemas-microsoft-com:office:office" xmlns:r="http://schemas.openxmlformats.org/officeDocument/2006/relationships" xmlns:m="http://schemas.openxmlformats.org/officeDocument/2006/math" xmlns:v="urn:schemas-microsoft-com:vml" xmlns:wp14="http://schemas.microsoft.com/office/word/2010/wordprocessingDrawing" xmlns:wp="http://schemas.openxmlformats.org/drawingml/2006/wordprocessingDrawing" xmlns:w10="urn:schemas-microsoft-com:office:word" xmlns:w="http://schemas.openxmlformats.org/wordprocessingml/2006/main" xmlns:w14="http://schemas.microsoft.com/office/word/2010/wordml" xmlns:w15="http://schemas.microsoft.com/office/word/2012/wordml" xmlns:w16cid="http://schemas.microsoft.com/office/word/2016/wordml/cid" xmlns:w16se="http://schemas.microsoft.com/office/word/2015/wordml/symex" xmlns:wpg="http://schemas.microsoft.com/office/word/2010/wordprocessingGroup" xmlns:wpi="http://schemas.microsoft.com/office/word/2010/wordprocessingInk" xmlns:wne="http://schemas.microsoft.com/office/word/2006/wordml" xmlns:wps="http://schemas.microsoft.com/office/word/2010/wordprocessingShape" mc:Ignorable="w14 w15 w16se w16cid wp14">
   <w:p>
     <w:pPr>
       <w:pStyle w:val="Footer"/>
@@ -575,7 +576,7 @@
             </wp:anchor>
           </w:drawing>
         </mc:Choice>
-        <mc:Fallback xmlns:w16se="http://schemas.microsoft.com/office/word/2015/wordml/symex" xmlns:w16cid="http://schemas.microsoft.com/office/word/2016/wordml/cid" xmlns:am3d="http://schemas.microsoft.com/office/drawing/2017/model3d" xmlns:aink="http://schemas.microsoft.com/office/drawing/2016/ink" xmlns:cx8="http://schemas.microsoft.com/office/drawing/2016/5/14/chartex" xmlns:cx7="http://schemas.microsoft.com/office/drawing/2016/5/13/chartex" xmlns:cx6="http://schemas.microsoft.com/office/drawing/2016/5/12/chartex" xmlns:cx5="http://schemas.microsoft.com/office/drawing/2016/5/11/chartex" xmlns:cx4="http://schemas.microsoft.com/office/drawing/2016/5/10/chartex" xmlns:cx3="http://schemas.microsoft.com/office/drawing/2016/5/9/chartex" xmlns:cx2="http://schemas.microsoft.com/office/drawing/2015/10/21/chartex" xmlns:cx1="http://schemas.microsoft.com/office/drawing/2015/9/8/chartex" xmlns:cx="http://schemas.microsoft.com/office/drawing/2014/chartex">
+        <mc:Fallback xmlns:mo="http://schemas.microsoft.com/office/mac/office/2008/main" xmlns:mv="urn:schemas-microsoft-com:mac:vml">
           <w:pict>
             <v:shape w14:anchorId="65C9977A" id="Shape 472" o:spid="_x0000_s1026" style="position:absolute;margin-left:-1in;margin-top:35.15pt;width:144.35pt;height:16.95pt;z-index:251661312;visibility:visible;mso-wrap-style:square;mso-height-percent:0;mso-wrap-distance-left:9pt;mso-wrap-distance-top:0;mso-wrap-distance-right:9pt;mso-wrap-distance-bottom:0;mso-position-horizontal:absolute;mso-position-horizontal-relative:text;mso-position-vertical:absolute;mso-position-vertical-relative:text;mso-height-percent:0;mso-height-relative:margin;v-text-anchor:top" coordsize="1833271,423214" o:gfxdata="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" path="m,l1833271,r,423214l,423214,,e" fillcolor="#ed462e" stroked="f" strokeweight="0">
               <v:stroke miterlimit="83231f" joinstyle="miter"/>
@@ -669,7 +670,7 @@
             </wp:anchor>
           </w:drawing>
         </mc:Choice>
-        <mc:Fallback xmlns:w16se="http://schemas.microsoft.com/office/word/2015/wordml/symex" xmlns:w16cid="http://schemas.microsoft.com/office/word/2016/wordml/cid" xmlns:am3d="http://schemas.microsoft.com/office/drawing/2017/model3d" xmlns:aink="http://schemas.microsoft.com/office/drawing/2016/ink" xmlns:cx8="http://schemas.microsoft.com/office/drawing/2016/5/14/chartex" xmlns:cx7="http://schemas.microsoft.com/office/drawing/2016/5/13/chartex" xmlns:cx6="http://schemas.microsoft.com/office/drawing/2016/5/12/chartex" xmlns:cx5="http://schemas.microsoft.com/office/drawing/2016/5/11/chartex" xmlns:cx4="http://schemas.microsoft.com/office/drawing/2016/5/10/chartex" xmlns:cx3="http://schemas.microsoft.com/office/drawing/2016/5/9/chartex" xmlns:cx2="http://schemas.microsoft.com/office/drawing/2015/10/21/chartex" xmlns:cx1="http://schemas.microsoft.com/office/drawing/2015/9/8/chartex" xmlns:cx="http://schemas.microsoft.com/office/drawing/2014/chartex">
+        <mc:Fallback xmlns:mo="http://schemas.microsoft.com/office/mac/office/2008/main" xmlns:mv="urn:schemas-microsoft-com:mac:vml">
           <w:pict>
             <v:shape w14:anchorId="02230106" id="Shape 473" o:spid="_x0000_s1026" style="position:absolute;margin-left:72.35pt;margin-top:35.15pt;width:151.45pt;height:16.95pt;z-index:251662336;visibility:visible;mso-wrap-style:square;mso-height-percent:0;mso-wrap-distance-left:9pt;mso-wrap-distance-top:0;mso-wrap-distance-right:9pt;mso-wrap-distance-bottom:0;mso-position-horizontal:absolute;mso-position-horizontal-relative:text;mso-position-vertical:absolute;mso-position-vertical-relative:text;mso-height-percent:0;mso-height-relative:margin;v-text-anchor:top" coordsize="1923707,423214" o:gfxdata="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" path="m,l1923707,r,423214l,423214,,e" fillcolor="#2c9cfb" stroked="f" strokeweight="0">
               <v:stroke miterlimit="83231f" joinstyle="miter"/>
@@ -763,7 +764,7 @@
             </wp:anchor>
           </w:drawing>
         </mc:Choice>
-        <mc:Fallback xmlns:w16se="http://schemas.microsoft.com/office/word/2015/wordml/symex" xmlns:w16cid="http://schemas.microsoft.com/office/word/2016/wordml/cid" xmlns:am3d="http://schemas.microsoft.com/office/drawing/2017/model3d" xmlns:aink="http://schemas.microsoft.com/office/drawing/2016/ink" xmlns:cx8="http://schemas.microsoft.com/office/drawing/2016/5/14/chartex" xmlns:cx7="http://schemas.microsoft.com/office/drawing/2016/5/13/chartex" xmlns:cx6="http://schemas.microsoft.com/office/drawing/2016/5/12/chartex" xmlns:cx5="http://schemas.microsoft.com/office/drawing/2016/5/11/chartex" xmlns:cx4="http://schemas.microsoft.com/office/drawing/2016/5/10/chartex" xmlns:cx3="http://schemas.microsoft.com/office/drawing/2016/5/9/chartex" xmlns:cx2="http://schemas.microsoft.com/office/drawing/2015/10/21/chartex" xmlns:cx1="http://schemas.microsoft.com/office/drawing/2015/9/8/chartex" xmlns:cx="http://schemas.microsoft.com/office/drawing/2014/chartex">
+        <mc:Fallback xmlns:mo="http://schemas.microsoft.com/office/mac/office/2008/main" xmlns:mv="urn:schemas-microsoft-com:mac:vml">
           <w:pict>
             <v:shape w14:anchorId="5D113C44" id="Shape 474" o:spid="_x0000_s1026" style="position:absolute;margin-left:223.8pt;margin-top:35.15pt;width:151.45pt;height:16.95pt;z-index:251663360;visibility:visible;mso-wrap-style:square;mso-height-percent:0;mso-wrap-distance-left:9pt;mso-wrap-distance-top:0;mso-wrap-distance-right:9pt;mso-wrap-distance-bottom:0;mso-position-horizontal:absolute;mso-position-horizontal-relative:text;mso-position-vertical:absolute;mso-position-vertical-relative:text;mso-height-percent:0;mso-height-relative:margin;v-text-anchor:top" coordsize="1923707,423214" o:gfxdata="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" path="m,l1923707,r,423214l,423214,,e" fillcolor="#fbcc33" stroked="f" strokeweight="0">
               <v:stroke miterlimit="83231f" joinstyle="miter"/>
@@ -857,7 +858,7 @@
             </wp:anchor>
           </w:drawing>
         </mc:Choice>
-        <mc:Fallback xmlns:w16se="http://schemas.microsoft.com/office/word/2015/wordml/symex" xmlns:w16cid="http://schemas.microsoft.com/office/word/2016/wordml/cid" xmlns:am3d="http://schemas.microsoft.com/office/drawing/2017/model3d" xmlns:aink="http://schemas.microsoft.com/office/drawing/2016/ink" xmlns:cx8="http://schemas.microsoft.com/office/drawing/2016/5/14/chartex" xmlns:cx7="http://schemas.microsoft.com/office/drawing/2016/5/13/chartex" xmlns:cx6="http://schemas.microsoft.com/office/drawing/2016/5/12/chartex" xmlns:cx5="http://schemas.microsoft.com/office/drawing/2016/5/11/chartex" xmlns:cx4="http://schemas.microsoft.com/office/drawing/2016/5/10/chartex" xmlns:cx3="http://schemas.microsoft.com/office/drawing/2016/5/9/chartex" xmlns:cx2="http://schemas.microsoft.com/office/drawing/2015/10/21/chartex" xmlns:cx1="http://schemas.microsoft.com/office/drawing/2015/9/8/chartex" xmlns:cx="http://schemas.microsoft.com/office/drawing/2014/chartex">
+        <mc:Fallback xmlns:mo="http://schemas.microsoft.com/office/mac/office/2008/main" xmlns:mv="urn:schemas-microsoft-com:mac:vml">
           <w:pict>
             <v:shape w14:anchorId="266BE897" id="Shape 475" o:spid="_x0000_s1026" style="position:absolute;margin-left:375.25pt;margin-top:35.2pt;width:147.45pt;height:17pt;z-index:251664384;visibility:visible;mso-wrap-style:square;mso-height-percent:0;mso-wrap-distance-left:9pt;mso-wrap-distance-top:0;mso-wrap-distance-right:9pt;mso-wrap-distance-bottom:0;mso-position-horizontal:absolute;mso-position-horizontal-relative:text;mso-position-vertical:absolute;mso-position-vertical-relative:text;mso-height-percent:0;mso-height-relative:margin;v-text-anchor:top" coordsize="1798569,423214" o:gfxdata="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" path="m,l1798569,r,423214l,423214,,e" fillcolor="#2e7ac7" stroked="f" strokeweight="0">
               <v:stroke miterlimit="83231f" joinstyle="miter"/>
@@ -991,7 +992,7 @@
 </file>
 
 <file path=word/footnotes.xml><?xml version="1.0" encoding="utf-8"?>
-<w:footnotes xmlns:wpc="http://schemas.microsoft.com/office/word/2010/wordprocessingCanvas" xmlns:mo="http://schemas.microsoft.com/office/mac/office/2008/main" xmlns:mc="http://schemas.openxmlformats.org/markup-compatibility/2006" xmlns:mv="urn:schemas-microsoft-com:mac:vml" xmlns:o="urn:schemas-microsoft-com:office:office" xmlns:r="http://schemas.openxmlformats.org/officeDocument/2006/relationships" xmlns:m="http://schemas.openxmlformats.org/officeDocument/2006/math" xmlns:v="urn:schemas-microsoft-com:vml" xmlns:wp14="http://schemas.microsoft.com/office/word/2010/wordprocessingDrawing" xmlns:wp="http://schemas.openxmlformats.org/drawingml/2006/wordprocessingDrawing" xmlns:w10="urn:schemas-microsoft-com:office:word" xmlns:w="http://schemas.openxmlformats.org/wordprocessingml/2006/main" xmlns:w14="http://schemas.microsoft.com/office/word/2010/wordml" xmlns:w15="http://schemas.microsoft.com/office/word/2012/wordml" xmlns:wpg="http://schemas.microsoft.com/office/word/2010/wordprocessingGroup" xmlns:wpi="http://schemas.microsoft.com/office/word/2010/wordprocessingInk" xmlns:wne="http://schemas.microsoft.com/office/word/2006/wordml" xmlns:wps="http://schemas.microsoft.com/office/word/2010/wordprocessingShape" mc:Ignorable="w14 w15 wp14">
+<w:footnotes xmlns:wpc="http://schemas.microsoft.com/office/word/2010/wordprocessingCanvas" xmlns:cx="http://schemas.microsoft.com/office/drawing/2014/chartex" xmlns:cx1="http://schemas.microsoft.com/office/drawing/2015/9/8/chartex" xmlns:cx2="http://schemas.microsoft.com/office/drawing/2015/10/21/chartex" xmlns:cx3="http://schemas.microsoft.com/office/drawing/2016/5/9/chartex" xmlns:cx4="http://schemas.microsoft.com/office/drawing/2016/5/10/chartex" xmlns:cx5="http://schemas.microsoft.com/office/drawing/2016/5/11/chartex" xmlns:cx6="http://schemas.microsoft.com/office/drawing/2016/5/12/chartex" xmlns:cx7="http://schemas.microsoft.com/office/drawing/2016/5/13/chartex" xmlns:cx8="http://schemas.microsoft.com/office/drawing/2016/5/14/chartex" xmlns:mc="http://schemas.openxmlformats.org/markup-compatibility/2006" xmlns:aink="http://schemas.microsoft.com/office/drawing/2016/ink" xmlns:am3d="http://schemas.microsoft.com/office/drawing/2017/model3d" xmlns:o="urn:schemas-microsoft-com:office:office" xmlns:r="http://schemas.openxmlformats.org/officeDocument/2006/relationships" xmlns:m="http://schemas.openxmlformats.org/officeDocument/2006/math" xmlns:v="urn:schemas-microsoft-com:vml" xmlns:wp14="http://schemas.microsoft.com/office/word/2010/wordprocessingDrawing" xmlns:wp="http://schemas.openxmlformats.org/drawingml/2006/wordprocessingDrawing" xmlns:w10="urn:schemas-microsoft-com:office:word" xmlns:w="http://schemas.openxmlformats.org/wordprocessingml/2006/main" xmlns:w14="http://schemas.microsoft.com/office/word/2010/wordml" xmlns:w15="http://schemas.microsoft.com/office/word/2012/wordml" xmlns:w16cid="http://schemas.microsoft.com/office/word/2016/wordml/cid" xmlns:w16se="http://schemas.microsoft.com/office/word/2015/wordml/symex" xmlns:wpg="http://schemas.microsoft.com/office/word/2010/wordprocessingGroup" xmlns:wpi="http://schemas.microsoft.com/office/word/2010/wordprocessingInk" xmlns:wne="http://schemas.microsoft.com/office/word/2006/wordml" xmlns:wps="http://schemas.microsoft.com/office/word/2010/wordprocessingShape" mc:Ignorable="w14 w15 w16se w16cid wp14">
   <w:footnote w:type="separator" w:id="-1">
     <w:p>
       <w:pPr>
@@ -1016,7 +1017,7 @@
 </file>
 
 <file path=word/header1.xml><?xml version="1.0" encoding="utf-8"?>
-<w:hdr xmlns:wpc="http://schemas.microsoft.com/office/word/2010/wordprocessingCanvas" xmlns:mo="http://schemas.microsoft.com/office/mac/office/2008/main" xmlns:mc="http://schemas.openxmlformats.org/markup-compatibility/2006" xmlns:mv="urn:schemas-microsoft-com:mac:vml" xmlns:o="urn:schemas-microsoft-com:office:office" xmlns:r="http://schemas.openxmlformats.org/officeDocument/2006/relationships" xmlns:m="http://schemas.openxmlformats.org/officeDocument/2006/math" xmlns:v="urn:schemas-microsoft-com:vml" xmlns:wp14="http://schemas.microsoft.com/office/word/2010/wordprocessingDrawing" xmlns:wp="http://schemas.openxmlformats.org/drawingml/2006/wordprocessingDrawing" xmlns:w10="urn:schemas-microsoft-com:office:word" xmlns:w="http://schemas.openxmlformats.org/wordprocessingml/2006/main" xmlns:w14="http://schemas.microsoft.com/office/word/2010/wordml" xmlns:w15="http://schemas.microsoft.com/office/word/2012/wordml" xmlns:wpg="http://schemas.microsoft.com/office/word/2010/wordprocessingGroup" xmlns:wpi="http://schemas.microsoft.com/office/word/2010/wordprocessingInk" xmlns:wne="http://schemas.microsoft.com/office/word/2006/wordml" xmlns:wps="http://schemas.microsoft.com/office/word/2010/wordprocessingShape" mc:Ignorable="w14 w15 wp14">
+<w:hdr xmlns:wpc="http://schemas.microsoft.com/office/word/2010/wordprocessingCanvas" xmlns:cx="http://schemas.microsoft.com/office/drawing/2014/chartex" xmlns:cx1="http://schemas.microsoft.com/office/drawing/2015/9/8/chartex" xmlns:cx2="http://schemas.microsoft.com/office/drawing/2015/10/21/chartex" xmlns:cx3="http://schemas.microsoft.com/office/drawing/2016/5/9/chartex" xmlns:cx4="http://schemas.microsoft.com/office/drawing/2016/5/10/chartex" xmlns:cx5="http://schemas.microsoft.com/office/drawing/2016/5/11/chartex" xmlns:cx6="http://schemas.microsoft.com/office/drawing/2016/5/12/chartex" xmlns:cx7="http://schemas.microsoft.com/office/drawing/2016/5/13/chartex" xmlns:cx8="http://schemas.microsoft.com/office/drawing/2016/5/14/chartex" xmlns:mc="http://schemas.openxmlformats.org/markup-compatibility/2006" xmlns:aink="http://schemas.microsoft.com/office/drawing/2016/ink" xmlns:am3d="http://schemas.microsoft.com/office/drawing/2017/model3d" xmlns:o="urn:schemas-microsoft-com:office:office" xmlns:r="http://schemas.openxmlformats.org/officeDocument/2006/relationships" xmlns:m="http://schemas.openxmlformats.org/officeDocument/2006/math" xmlns:v="urn:schemas-microsoft-com:vml" xmlns:wp14="http://schemas.microsoft.com/office/word/2010/wordprocessingDrawing" xmlns:wp="http://schemas.openxmlformats.org/drawingml/2006/wordprocessingDrawing" xmlns:w10="urn:schemas-microsoft-com:office:word" xmlns:w="http://schemas.openxmlformats.org/wordprocessingml/2006/main" xmlns:w14="http://schemas.microsoft.com/office/word/2010/wordml" xmlns:w15="http://schemas.microsoft.com/office/word/2012/wordml" xmlns:w16cid="http://schemas.microsoft.com/office/word/2016/wordml/cid" xmlns:w16se="http://schemas.microsoft.com/office/word/2015/wordml/symex" xmlns:wpg="http://schemas.microsoft.com/office/word/2010/wordprocessingGroup" xmlns:wpi="http://schemas.microsoft.com/office/word/2010/wordprocessingInk" xmlns:wne="http://schemas.microsoft.com/office/word/2006/wordml" xmlns:wps="http://schemas.microsoft.com/office/word/2010/wordprocessingShape" mc:Ignorable="w14 w15 w16se w16cid wp14">
   <w:p>
     <w:pPr>
       <w:pStyle w:val="Header"/>
@@ -1145,7 +1146,7 @@
                                 <w:noProof/>
                                 <w:sz w:val="30"/>
                               </w:rPr>
-                              <w:t>1</w:t>
+                              <w:t>2</w:t>
                             </w:r>
                             <w:r>
                               <w:rPr>
@@ -1618,7 +1619,7 @@
         </mc:Choice>
         <mc:Fallback>
           <w:pict>
-            <v:group w14:anchorId="67348086" id="Group 369" o:spid="_x0000_s1026" style="position:absolute;left:0;text-align:left;margin-left:0;margin-top:0;width:594.75pt;height:147pt;z-index:251671552;mso-position-horizontal:left;mso-position-horizontal-relative:page;mso-position-vertical:top;mso-position-vertical-relative:page;mso-width-relative:margin" coordsize="7553325,1866900" o:gfxdata="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">
+            <v:group w14:anchorId="67348086" id="Group 369" o:spid="_x0000_s1026" style="position:absolute;left:0;text-align:left;margin-left:0;margin-top:0;width:594.75pt;height:147pt;z-index:251671552;mso-position-horizontal:left;mso-position-horizontal-relative:page;mso-position-vertical:top;mso-position-vertical-relative:page;mso-width-relative:margin" coordsize="75533,18669" o:gfxdata="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">
               <v:shapetype id="_x0000_t75" coordsize="21600,21600" o:spt="75" o:preferrelative="t" path="m@4@5l@4@11@9@11@9@5xe" filled="f" stroked="f">
                 <v:stroke joinstyle="miter"/>
                 <v:formulas>
@@ -1638,10 +1639,10 @@
                 <v:path o:extrusionok="f" gradientshapeok="t" o:connecttype="rect"/>
                 <o:lock v:ext="edit" aspectratio="t"/>
               </v:shapetype>
-              <v:shape id="Picture 8" o:spid="_x0000_s1027" type="#_x0000_t75" style="position:absolute;left:114300;top:908150;width:2812329;height:794666;visibility:visible;mso-wrap-style:square" o:gfxdata="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">
+              <v:shape id="Picture 8" o:spid="_x0000_s1027" type="#_x0000_t75" style="position:absolute;left:1143;top:9081;width:28123;height:7947;visibility:visible;mso-wrap-style:square" o:gfxdata="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">
                 <v:imagedata r:id="rId2" o:title=""/>
               </v:shape>
-              <v:rect id="Rectangle 13" o:spid="_x0000_s1028" style="position:absolute;left:6252297;top:1534469;width:1158153;height:307923;visibility:visible;mso-wrap-style:square;v-text-anchor:top" o:gfxdata="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" filled="f" stroked="f">
+              <v:rect id="Rectangle 13" o:spid="_x0000_s1028" style="position:absolute;left:62522;top:15344;width:11582;height:3079;visibility:visible;mso-wrap-style:square;v-text-anchor:top" o:gfxdata="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" filled="f" stroked="f">
                 <v:textbox inset="0,0,0,0">
                   <w:txbxContent>
                     <w:p>
@@ -1694,7 +1695,7 @@
                           <w:noProof/>
                           <w:sz w:val="30"/>
                         </w:rPr>
-                        <w:t>1</w:t>
+                        <w:t>2</w:t>
                       </w:r>
                       <w:r>
                         <w:rPr>
@@ -1765,27 +1766,27 @@
                   </w:txbxContent>
                 </v:textbox>
               </v:rect>
-              <v:shape id="Shape 472" o:spid="_x0000_s1029" style="position:absolute;width:1833271;height:178765;visibility:visible;mso-wrap-style:square;v-text-anchor:top" coordsize="1833271,423214" o:gfxdata="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" path="m0,0l1833271,,1833271,423214,,423214,,0e" fillcolor="#ed462e" stroked="f" strokeweight="0">
+              <v:shape id="Shape 472" o:spid="_x0000_s1029" style="position:absolute;width:18332;height:1787;visibility:visible;mso-wrap-style:square;v-text-anchor:top" coordsize="1833271,423214" o:gfxdata="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" path="m,l1833271,r,423214l,423214,,e" fillcolor="#ed462e" stroked="f" strokeweight="0">
                 <v:stroke miterlimit="83231f" joinstyle="miter"/>
                 <v:path arrowok="t" textboxrect="0,0,1833271,423214"/>
               </v:shape>
-              <v:shape id="Shape 473" o:spid="_x0000_s1030" style="position:absolute;left:1833271;width:1923707;height:178765;visibility:visible;mso-wrap-style:square;v-text-anchor:top" coordsize="1923707,423214" o:gfxdata="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" path="m0,0l1923707,,1923707,423214,,423214,,0e" fillcolor="#2c9cfb" stroked="f" strokeweight="0">
+              <v:shape id="Shape 473" o:spid="_x0000_s1030" style="position:absolute;left:18332;width:19237;height:1787;visibility:visible;mso-wrap-style:square;v-text-anchor:top" coordsize="1923707,423214" o:gfxdata="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" path="m,l1923707,r,423214l,423214,,e" fillcolor="#2c9cfb" stroked="f" strokeweight="0">
                 <v:stroke miterlimit="83231f" joinstyle="miter"/>
                 <v:path arrowok="t" textboxrect="0,0,1923707,423214"/>
               </v:shape>
-              <v:shape id="Shape 474" o:spid="_x0000_s1031" style="position:absolute;left:3756977;width:1923707;height:178765;visibility:visible;mso-wrap-style:square;v-text-anchor:top" coordsize="1923707,423214" o:gfxdata="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" path="m0,0l1923707,,1923707,423214,,423214,,0e" fillcolor="#fbcc33" stroked="f" strokeweight="0">
+              <v:shape id="Shape 474" o:spid="_x0000_s1031" style="position:absolute;left:37569;width:19237;height:1787;visibility:visible;mso-wrap-style:square;v-text-anchor:top" coordsize="1923707,423214" o:gfxdata="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" path="m,l1923707,r,423214l,423214,,e" fillcolor="#fbcc33" stroked="f" strokeweight="0">
                 <v:stroke miterlimit="83231f" joinstyle="miter"/>
                 <v:path arrowok="t" textboxrect="0,0,1923707,423214"/>
               </v:shape>
-              <v:shape id="Shape 475" o:spid="_x0000_s1032" style="position:absolute;left:5680672;width:1872653;height:178765;visibility:visible;mso-wrap-style:square;v-text-anchor:top" coordsize="1798569,423214" o:gfxdata="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" path="m0,0l1798569,,1798569,423214,,423214,,0e" fillcolor="#2e7ac7" stroked="f" strokeweight="0">
+              <v:shape id="Shape 475" o:spid="_x0000_s1032" style="position:absolute;left:56806;width:18727;height:1787;visibility:visible;mso-wrap-style:square;v-text-anchor:top" coordsize="1798569,423214" o:gfxdata="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" path="m,l1798569,r,423214l,423214,,e" fillcolor="#2e7ac7" stroked="f" strokeweight="0">
                 <v:stroke miterlimit="83231f" joinstyle="miter"/>
                 <v:path arrowok="t" textboxrect="0,0,1798569,423214"/>
               </v:shape>
-              <v:shape id="Shape 476" o:spid="_x0000_s1033" style="position:absolute;top:178803;width:7543800;height:612280;visibility:visible;mso-wrap-style:square;v-text-anchor:top" coordsize="7479241,612280" o:gfxdata="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" path="m0,0l7479241,,7479241,612280,,612280,,0e" fillcolor="black [3213]" stroked="f" strokeweight="0">
+              <v:shape id="Shape 476" o:spid="_x0000_s1033" style="position:absolute;top:1788;width:75438;height:6122;visibility:visible;mso-wrap-style:square;v-text-anchor:top" coordsize="7479241,612280" o:gfxdata="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" path="m,l7479241,r,612280l,612280,,e" fillcolor="black [3213]" stroked="f" strokeweight="0">
                 <v:stroke miterlimit="83231f" joinstyle="miter"/>
                 <v:path arrowok="t" textboxrect="0,0,7479241,612280"/>
               </v:shape>
-              <v:rect id="Rectangle 305" o:spid="_x0000_s1034" style="position:absolute;top:250718;width:7553325;height:574789;visibility:visible;mso-wrap-style:square;v-text-anchor:top" o:gfxdata="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" filled="f" stroked="f">
+              <v:rect id="Rectangle 305" o:spid="_x0000_s1034" style="position:absolute;top:2507;width:75533;height:5748;visibility:visible;mso-wrap-style:square;v-text-anchor:top" o:gfxdata="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" filled="f" stroked="f">
                 <v:textbox inset="0,0,0,0">
                   <w:txbxContent>
                     <w:sdt>
@@ -1826,7 +1827,7 @@
                   </w:txbxContent>
                 </v:textbox>
               </v:rect>
-              <v:shape id="Shape 477" o:spid="_x0000_s1035" style="position:absolute;left:114300;top:1821181;width:7353299;height:45719;visibility:visible;mso-wrap-style:square;v-text-anchor:top" coordsize="6303912,24905" o:gfxdata="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" path="m0,0l6303912,,6303912,24905,,24905,,0e" fillcolor="black [3213]" stroked="f" strokeweight="0">
+              <v:shape id="Shape 477" o:spid="_x0000_s1035" style="position:absolute;left:1143;top:18211;width:73532;height:458;visibility:visible;mso-wrap-style:square;v-text-anchor:top" coordsize="6303912,24905" o:gfxdata="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" path="m,l6303912,r,24905l,24905,,e" fillcolor="black [3213]" stroked="f" strokeweight="0">
                 <v:stroke miterlimit="83231f" joinstyle="miter"/>
                 <v:path arrowok="t" textboxrect="0,0,6303912,24905"/>
               </v:shape>
@@ -1902,7 +1903,7 @@
         </mc:Choice>
         <mc:Fallback>
           <w:pict>
-            <v:rect w14:anchorId="258DE5B2" id="Rectangle 21" o:spid="_x0000_s1036" style="position:absolute;left:0;text-align:left;margin-left:283.25pt;margin-top:30.2pt;width:228.65pt;height:25.85pt;z-index:251673600;visibility:visible;mso-wrap-style:square;mso-width-percent:0;mso-wrap-distance-left:9pt;mso-wrap-distance-top:0;mso-wrap-distance-right:9pt;mso-wrap-distance-bottom:0;mso-position-horizontal:absolute;mso-position-horizontal-relative:text;mso-position-vertical:absolute;mso-position-vertical-relative:text;mso-width-percent:0;mso-width-relative:margin;v-text-anchor:top" o:gfxdata="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" filled="f" stroked="f">
+            <v:rect w14:anchorId="258DE5B2" id="Rectangle 21" o:spid="_x0000_s1036" style="position:absolute;left:0;text-align:left;margin-left:283.25pt;margin-top:30.2pt;width:228.65pt;height:25.85pt;z-index:251673600;visibility:visible;mso-wrap-style:square;mso-width-percent:0;mso-wrap-distance-left:9pt;mso-wrap-distance-top:0;mso-wrap-distance-right:9pt;mso-wrap-distance-bottom:0;mso-position-horizontal:absolute;mso-position-horizontal-relative:text;mso-position-vertical:absolute;mso-position-vertical-relative:text;mso-width-percent:0;mso-width-relative:margin;v-text-anchor:top" o:gfxdata="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" filled="f" stroked="f">
               <v:textbox inset="0,0,0,0">
                 <w:txbxContent>
                   <w:p>
@@ -2015,7 +2016,7 @@
         </mc:Choice>
         <mc:Fallback>
           <w:pict>
-            <v:rect w14:anchorId="6CB4C5BE" id="Rectangle 6" o:spid="_x0000_s1037" style="position:absolute;left:0;text-align:left;margin-left:201.55pt;margin-top:56.15pt;width:308.95pt;height:25.85pt;z-index:251672576;visibility:visible;mso-wrap-style:square;mso-width-percent:0;mso-wrap-distance-left:9pt;mso-wrap-distance-top:0;mso-wrap-distance-right:9pt;mso-wrap-distance-bottom:0;mso-position-horizontal:absolute;mso-position-horizontal-relative:text;mso-position-vertical:absolute;mso-position-vertical-relative:text;mso-width-percent:0;mso-width-relative:margin;v-text-anchor:top" o:gfxdata="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" filled="f" stroked="f">
+            <v:rect w14:anchorId="6CB4C5BE" id="Rectangle 6" o:spid="_x0000_s1037" style="position:absolute;left:0;text-align:left;margin-left:201.55pt;margin-top:56.15pt;width:308.95pt;height:25.85pt;z-index:251672576;visibility:visible;mso-wrap-style:square;mso-width-percent:0;mso-wrap-distance-left:9pt;mso-wrap-distance-top:0;mso-wrap-distance-right:9pt;mso-wrap-distance-bottom:0;mso-position-horizontal:absolute;mso-position-horizontal-relative:text;mso-position-vertical:absolute;mso-position-vertical-relative:text;mso-width-percent:0;mso-width-relative:margin;v-text-anchor:top" o:gfxdata="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" filled="f" stroked="f">
               <v:textbox inset="0,0,0,0">
                 <w:txbxContent>
                   <w:p>
@@ -2067,8 +2068,8 @@
 </file>
 
 <file path=word/numbering.xml><?xml version="1.0" encoding="utf-8"?>
-<w:numbering xmlns:wpc="http://schemas.microsoft.com/office/word/2010/wordprocessingCanvas" xmlns:mo="http://schemas.microsoft.com/office/mac/office/2008/main" xmlns:mc="http://schemas.openxmlformats.org/markup-compatibility/2006" xmlns:mv="urn:schemas-microsoft-com:mac:vml" xmlns:o="urn:schemas-microsoft-com:office:office" xmlns:r="http://schemas.openxmlformats.org/officeDocument/2006/relationships" xmlns:m="http://schemas.openxmlformats.org/officeDocument/2006/math" xmlns:v="urn:schemas-microsoft-com:vml" xmlns:wp14="http://schemas.microsoft.com/office/word/2010/wordprocessingDrawing" xmlns:wp="http://schemas.openxmlformats.org/drawingml/2006/wordprocessingDrawing" xmlns:w10="urn:schemas-microsoft-com:office:word" xmlns:w="http://schemas.openxmlformats.org/wordprocessingml/2006/main" xmlns:w14="http://schemas.microsoft.com/office/word/2010/wordml" xmlns:w15="http://schemas.microsoft.com/office/word/2012/wordml" xmlns:wpg="http://schemas.microsoft.com/office/word/2010/wordprocessingGroup" xmlns:wpi="http://schemas.microsoft.com/office/word/2010/wordprocessingInk" xmlns:wne="http://schemas.microsoft.com/office/word/2006/wordml" xmlns:wps="http://schemas.microsoft.com/office/word/2010/wordprocessingShape" mc:Ignorable="w14 w15 wp14">
-  <w:abstractNum w:abstractNumId="0">
+<w:numbering xmlns:wpc="http://schemas.microsoft.com/office/word/2010/wordprocessingCanvas" xmlns:cx="http://schemas.microsoft.com/office/drawing/2014/chartex" xmlns:cx1="http://schemas.microsoft.com/office/drawing/2015/9/8/chartex" xmlns:cx2="http://schemas.microsoft.com/office/drawing/2015/10/21/chartex" xmlns:cx3="http://schemas.microsoft.com/office/drawing/2016/5/9/chartex" xmlns:cx4="http://schemas.microsoft.com/office/drawing/2016/5/10/chartex" xmlns:cx5="http://schemas.microsoft.com/office/drawing/2016/5/11/chartex" xmlns:cx6="http://schemas.microsoft.com/office/drawing/2016/5/12/chartex" xmlns:cx7="http://schemas.microsoft.com/office/drawing/2016/5/13/chartex" xmlns:cx8="http://schemas.microsoft.com/office/drawing/2016/5/14/chartex" xmlns:mc="http://schemas.openxmlformats.org/markup-compatibility/2006" xmlns:aink="http://schemas.microsoft.com/office/drawing/2016/ink" xmlns:am3d="http://schemas.microsoft.com/office/drawing/2017/model3d" xmlns:o="urn:schemas-microsoft-com:office:office" xmlns:r="http://schemas.openxmlformats.org/officeDocument/2006/relationships" xmlns:m="http://schemas.openxmlformats.org/officeDocument/2006/math" xmlns:v="urn:schemas-microsoft-com:vml" xmlns:wp14="http://schemas.microsoft.com/office/word/2010/wordprocessingDrawing" xmlns:wp="http://schemas.openxmlformats.org/drawingml/2006/wordprocessingDrawing" xmlns:w10="urn:schemas-microsoft-com:office:word" xmlns:w="http://schemas.openxmlformats.org/wordprocessingml/2006/main" xmlns:w14="http://schemas.microsoft.com/office/word/2010/wordml" xmlns:w15="http://schemas.microsoft.com/office/word/2012/wordml" xmlns:w16cid="http://schemas.microsoft.com/office/word/2016/wordml/cid" xmlns:w16se="http://schemas.microsoft.com/office/word/2015/wordml/symex" xmlns:wpg="http://schemas.microsoft.com/office/word/2010/wordprocessingGroup" xmlns:wpi="http://schemas.microsoft.com/office/word/2010/wordprocessingInk" xmlns:wne="http://schemas.microsoft.com/office/word/2006/wordml" xmlns:wps="http://schemas.microsoft.com/office/word/2010/wordprocessingShape" mc:Ignorable="w14 w15 w16se w16cid wp14">
+  <w:abstractNum w:abstractNumId="0" w15:restartNumberingAfterBreak="0">
     <w:nsid w:val="0FAB416B"/>
     <w:multiLevelType w:val="hybridMultilevel"/>
     <w:tmpl w:val="E60E629C"/>
@@ -2164,7 +2165,7 @@
 </file>
 
 <file path=word/styles.xml><?xml version="1.0" encoding="utf-8"?>
-<w:styles xmlns:mc="http://schemas.openxmlformats.org/markup-compatibility/2006" xmlns:r="http://schemas.openxmlformats.org/officeDocument/2006/relationships" xmlns:w="http://schemas.openxmlformats.org/wordprocessingml/2006/main" xmlns:w14="http://schemas.microsoft.com/office/word/2010/wordml" xmlns:w15="http://schemas.microsoft.com/office/word/2012/wordml" mc:Ignorable="w14 w15">
+<w:styles xmlns:mc="http://schemas.openxmlformats.org/markup-compatibility/2006" xmlns:r="http://schemas.openxmlformats.org/officeDocument/2006/relationships" xmlns:w="http://schemas.openxmlformats.org/wordprocessingml/2006/main" xmlns:w14="http://schemas.microsoft.com/office/word/2010/wordml" xmlns:w15="http://schemas.microsoft.com/office/word/2012/wordml" xmlns:w16cid="http://schemas.microsoft.com/office/word/2016/wordml/cid" xmlns:w16se="http://schemas.microsoft.com/office/word/2015/wordml/symex" mc:Ignorable="w14 w15 w16se w16cid">
   <w:docDefaults>
     <w:rPrDefault>
       <w:rPr>
@@ -2180,7 +2181,7 @@
       </w:pPr>
     </w:pPrDefault>
   </w:docDefaults>
-  <w:latentStyles w:defLockedState="0" w:defUIPriority="99" w:defSemiHidden="0" w:defUnhideWhenUsed="0" w:defQFormat="0" w:count="380">
+  <w:latentStyles w:defLockedState="0" w:defUIPriority="99" w:defSemiHidden="0" w:defUnhideWhenUsed="0" w:defQFormat="0" w:count="375">
     <w:lsdException w:name="Normal" w:uiPriority="0" w:qFormat="1"/>
     <w:lsdException w:name="heading 1" w:uiPriority="9" w:qFormat="1"/>
     <w:lsdException w:name="heading 2" w:semiHidden="1" w:uiPriority="9" w:unhideWhenUsed="1" w:qFormat="1"/>
@@ -3217,7 +3218,7 @@
 </file>
 
 <file path=customXml/itemProps1.xml><?xml version="1.0" encoding="utf-8"?>
-<ds:datastoreItem xmlns:ds="http://schemas.openxmlformats.org/officeDocument/2006/customXml" ds:itemID="{E4F5B06E-C2A0-D74E-8F62-31A8F01BFE1F}">
+<ds:datastoreItem xmlns:ds="http://schemas.openxmlformats.org/officeDocument/2006/customXml" ds:itemID="{648E3B6F-15BE-4041-BB68-4EFBFD1BE870}">
   <ds:schemaRefs>
     <ds:schemaRef ds:uri="http://schemas.openxmlformats.org/officeDocument/2006/bibliography"/>
   </ds:schemaRefs>

</xml_diff>